<commit_message>
documentos del nuevo release.
</commit_message>
<xml_diff>
--- a/documents/Casos de Uso/SIGP_PRO01_AdministrandoObjetivosyProyectos.docx
+++ b/documents/Casos de Uso/SIGP_PRO01_AdministrandoObjetivosyProyectos.docx
@@ -10,6 +10,7 @@
           <w:docPartUnique/>
         </w:docPartObj>
       </w:sdtPr>
+      <w:sdtEndPr/>
       <w:sdtContent>
         <w:p>
           <w:r>
@@ -81,6 +82,7 @@
                                   <w:dataBinding w:prefixMappings="xmlns:ns0='http://schemas.microsoft.com/office/2006/coverPageProps' " w:xpath="/ns0:CoverPageProperties[1]/ns0:Abstract[1]" w:storeItemID="{55AF091B-3C7A-41E3-B477-F2FDAA23CFDA}"/>
                                   <w:text/>
                                 </w:sdtPr>
+                                <w:sdtEndPr/>
                                 <w:sdtContent>
                                   <w:p>
                                     <w:pPr>
@@ -241,6 +243,7 @@
                                   <w:dataBinding w:prefixMappings="xmlns:ns0='http://purl.org/dc/elements/1.1/' xmlns:ns1='http://schemas.openxmlformats.org/package/2006/metadata/core-properties' " w:xpath="/ns1:coreProperties[1]/ns0:title[1]" w:storeItemID="{6C3C8BC8-F283-45AE-878A-BAB7291924A1}"/>
                                   <w:text/>
                                 </w:sdtPr>
+                                <w:sdtEndPr/>
                                 <w:sdtContent>
                                   <w:p>
                                     <w:pPr>
@@ -1133,6 +1136,76 @@
           </w:p>
         </w:tc>
       </w:tr>
+      <w:tr>
+        <w:tc>
+          <w:tcPr>
+            <w:tcW w:w="1165" w:type="dxa"/>
+          </w:tcPr>
+          <w:p>
+            <w:r>
+              <w:t>0.7</w:t>
+            </w:r>
+          </w:p>
+        </w:tc>
+        <w:tc>
+          <w:tcPr>
+            <w:tcW w:w="1710" w:type="dxa"/>
+          </w:tcPr>
+          <w:p>
+            <w:r>
+              <w:t>20-10-2016</w:t>
+            </w:r>
+          </w:p>
+        </w:tc>
+        <w:tc>
+          <w:tcPr>
+            <w:tcW w:w="6475" w:type="dxa"/>
+          </w:tcPr>
+          <w:p>
+            <w:r>
+              <w:t>Paula Ciaffone – Se agrega especificación de que permisos tiene cada perfil y se aclara existencia de dos solapas (de etapa de planificación y de detalle respectivamente).</w:t>
+            </w:r>
+          </w:p>
+        </w:tc>
+      </w:tr>
+      <w:tr>
+        <w:tc>
+          <w:tcPr>
+            <w:tcW w:w="1165" w:type="dxa"/>
+          </w:tcPr>
+          <w:p>
+            <w:r>
+              <w:t>0.8</w:t>
+            </w:r>
+          </w:p>
+        </w:tc>
+        <w:tc>
+          <w:tcPr>
+            <w:tcW w:w="1710" w:type="dxa"/>
+          </w:tcPr>
+          <w:p>
+            <w:r>
+              <w:t>27-10-2016</w:t>
+            </w:r>
+          </w:p>
+        </w:tc>
+        <w:tc>
+          <w:tcPr>
+            <w:tcW w:w="6475" w:type="dxa"/>
+          </w:tcPr>
+          <w:p>
+            <w:r>
+              <w:t>Paula Ciaffone – Se realizan cambios en base a nuevos estados de etapa de detalle</w:t>
+            </w:r>
+            <w:r>
+              <w:t xml:space="preserve"> y visualización de etapa de detalle</w:t>
+            </w:r>
+            <w:r>
+              <w:t>.</w:t>
+            </w:r>
+          </w:p>
+        </w:tc>
+      </w:tr>
     </w:tbl>
     <w:p/>
     <w:p/>
@@ -1153,6 +1226,7 @@
         <w:rPr>
           <w:lang w:val="es-AR"/>
         </w:rPr>
+        <w:lastRenderedPageBreak/>
         <w:t>Índice</w:t>
       </w:r>
     </w:p>
@@ -1820,6 +1894,7 @@
       <w:bookmarkStart w:id="1" w:name="_Toc456703464"/>
       <w:bookmarkStart w:id="2" w:name="_Toc356403555"/>
       <w:r>
+        <w:lastRenderedPageBreak/>
         <w:t>Introducción</w:t>
       </w:r>
       <w:bookmarkEnd w:id="0"/>
@@ -2139,6 +2214,7 @@
       </w:pPr>
       <w:bookmarkStart w:id="5" w:name="_Toc456703465"/>
       <w:r>
+        <w:lastRenderedPageBreak/>
         <w:t>Caso de uso</w:t>
       </w:r>
       <w:bookmarkEnd w:id="5"/>
@@ -2931,6 +3007,7 @@
               <w:contextualSpacing w:val="0"/>
             </w:pPr>
             <w:r>
+              <w:lastRenderedPageBreak/>
               <w:t>Descargar Excel Maestro</w:t>
             </w:r>
             <w:r>
@@ -3347,13 +3424,7 @@
               <w:t xml:space="preserve">opción). </w:t>
             </w:r>
             <w:r>
-              <w:rPr>
-                <w:highlight w:val="yellow"/>
-              </w:rPr>
-              <w:t>Se muestra si el proyecto no tiene estado “En priorización”.</w:t>
-            </w:r>
-            <w:r>
-              <w:t xml:space="preserve"> </w:t>
+              <w:t xml:space="preserve">Se muestra si el proyecto no tiene estado “En priorización”. </w:t>
             </w:r>
             <w:r>
               <w:t xml:space="preserve">Ver curso alternativo </w:t>
@@ -3375,21 +3446,14 @@
                 <w:ilvl w:val="3"/>
                 <w:numId w:val="12"/>
               </w:numPr>
-              <w:rPr>
-                <w:highlight w:val="yellow"/>
-              </w:rPr>
             </w:pPr>
             <w:r>
               <w:rPr>
                 <w:i/>
-                <w:highlight w:val="yellow"/>
               </w:rPr>
               <w:t xml:space="preserve">Etiquetas (opción). </w:t>
             </w:r>
             <w:r>
-              <w:rPr>
-                <w:highlight w:val="yellow"/>
-              </w:rPr>
               <w:t>Ver caso de uso “PRO11_EtiquetandoProyectos”.</w:t>
             </w:r>
           </w:p>
@@ -3859,6 +3923,7 @@
               <w:contextualSpacing w:val="0"/>
             </w:pPr>
             <w:r>
+              <w:lastRenderedPageBreak/>
               <w:t>Guardar Objetivo Estratégico</w:t>
             </w:r>
             <w:r>
@@ -4597,6 +4662,7 @@
               <w:pStyle w:val="TituloGrilla"/>
             </w:pPr>
             <w:r>
+              <w:lastRenderedPageBreak/>
               <w:t xml:space="preserve">curso alternativo i – </w:t>
             </w:r>
             <w:r>
@@ -4643,6 +4709,7 @@
               </w:numPr>
             </w:pPr>
             <w:r>
+              <w:lastRenderedPageBreak/>
               <w:t>El flujo continúa en el curso normal del caso de uso.</w:t>
             </w:r>
           </w:p>
@@ -4661,6 +4728,7 @@
               <w:pStyle w:val="TituloGrilla"/>
             </w:pPr>
             <w:r>
+              <w:lastRenderedPageBreak/>
               <w:t>curso alternativo Ii – Descargar Excel Maestro</w:t>
             </w:r>
           </w:p>
@@ -5168,6 +5236,7 @@
               </w:numPr>
             </w:pPr>
             <w:r>
+              <w:lastRenderedPageBreak/>
               <w:t>El sistema descarta los cambios y cierra el formulario.</w:t>
             </w:r>
           </w:p>
@@ -5197,6 +5266,7 @@
               <w:pStyle w:val="TituloGrilla"/>
             </w:pPr>
             <w:r>
+              <w:lastRenderedPageBreak/>
               <w:t>curso alternativo VI – Eliminar Indicador</w:t>
             </w:r>
           </w:p>
@@ -5715,111 +5785,92 @@
           </w:p>
           <w:p>
             <w:pPr>
-              <w:numPr>
-                <w:ilvl w:val="0"/>
-                <w:numId w:val="18"/>
-              </w:numPr>
-            </w:pPr>
-            <w:r>
-              <w:t>El sistema despliega un formulario de modificación con los campos definidos en el caso de uso PRO02_IngresandoProyecto con las siguientes diferencias:</w:t>
-            </w:r>
-          </w:p>
-          <w:p>
-            <w:pPr>
-              <w:pStyle w:val="ListBullet"/>
-              <w:spacing w:before="60" w:after="60"/>
-            </w:pPr>
-            <w:r>
-              <w:t xml:space="preserve">Los campos se muestran con la información previamente cargada del </w:t>
-            </w:r>
-            <w:r>
-              <w:t>proyecto</w:t>
-            </w:r>
-          </w:p>
-          <w:p>
-            <w:pPr>
-              <w:pStyle w:val="ListBullet"/>
-              <w:spacing w:before="60" w:after="60"/>
-              <w:rPr>
-                <w:highlight w:val="yellow"/>
-              </w:rPr>
-            </w:pPr>
-            <w:r>
-              <w:t xml:space="preserve">Se muestran </w:t>
-            </w:r>
-            <w:r>
-              <w:t>los siguientes</w:t>
-            </w:r>
-            <w:r>
-              <w:t xml:space="preserve"> campos</w:t>
-            </w:r>
-            <w:r>
-              <w:t>:</w:t>
-            </w:r>
-          </w:p>
-          <w:p>
-            <w:pPr>
               <w:pStyle w:val="ListBullet"/>
               <w:numPr>
                 <w:ilvl w:val="1"/>
                 <w:numId w:val="12"/>
               </w:numPr>
+              <w:spacing w:before="60" w:after="60" w:line="240" w:lineRule="auto"/>
+            </w:pPr>
+            <w:r>
+              <w:rPr>
+                <w:b/>
+              </w:rPr>
+              <w:lastRenderedPageBreak/>
+              <w:t>Operador de Jurisdicción</w:t>
+            </w:r>
+            <w:r>
+              <w:t xml:space="preserve">: </w:t>
+            </w:r>
+          </w:p>
+          <w:p>
+            <w:pPr>
+              <w:pStyle w:val="ListBullet3"/>
+            </w:pPr>
+            <w:r>
+              <w:rPr>
+                <w:u w:val="single"/>
+              </w:rPr>
+              <w:t>Solapa Información inicial</w:t>
+            </w:r>
+            <w:r>
+              <w:t xml:space="preserve">: </w:t>
+            </w:r>
+            <w:r>
+              <w:t xml:space="preserve">Completo, Incompleto, Presentado, Verificado, </w:t>
+            </w:r>
+            <w:r>
+              <w:t>Cancelado</w:t>
+            </w:r>
+          </w:p>
+          <w:p>
+            <w:pPr>
+              <w:pStyle w:val="ListBullet3"/>
+            </w:pPr>
+            <w:r>
+              <w:rPr>
+                <w:u w:val="single"/>
+              </w:rPr>
+              <w:t>Solapa Detalle</w:t>
+            </w:r>
+            <w:r>
+              <w:t xml:space="preserve">: Pre-Aprobado, </w:t>
+            </w:r>
+            <w:r>
+              <w:t>D.</w:t>
+            </w:r>
+            <w:r>
+              <w:t>Completo, D.Incompleto.</w:t>
+            </w:r>
+            <w:r>
+              <w:t xml:space="preserve"> </w:t>
+            </w:r>
+            <w:r>
               <w:rPr>
                 <w:highlight w:val="yellow"/>
               </w:rPr>
-            </w:pPr>
-            <w:r>
-              <w:rPr>
-                <w:b/>
+              <w:t>D.Presentado,</w:t>
+            </w:r>
+            <w:r>
+              <w:t xml:space="preserve"> D.R</w:t>
+            </w:r>
+            <w:r>
+              <w:t xml:space="preserve">echazado, </w:t>
+            </w:r>
+            <w:r>
+              <w:t>D.</w:t>
+            </w:r>
+            <w:r>
+              <w:t>Modificable.</w:t>
+            </w:r>
+            <w:r>
+              <w:t xml:space="preserve"> </w:t>
+            </w:r>
+            <w:r>
+              <w:rPr>
                 <w:highlight w:val="yellow"/>
               </w:rPr>
-              <w:t>Prioridad de jefatura</w:t>
-            </w:r>
-            <w:r>
-              <w:rPr>
-                <w:highlight w:val="yellow"/>
-              </w:rPr>
-              <w:t xml:space="preserve"> (Lista de selección única, obligatorio, modificable). Se muestra si el proyecto tiene prioridad de jefatura asig</w:t>
-            </w:r>
-            <w:r>
-              <w:rPr>
-                <w:highlight w:val="yellow"/>
-              </w:rPr>
-              <w:t>nada</w:t>
-            </w:r>
-            <w:r>
-              <w:rPr>
-                <w:highlight w:val="yellow"/>
-              </w:rPr>
-              <w:t>.</w:t>
-            </w:r>
-          </w:p>
-          <w:p>
-            <w:pPr>
-              <w:pStyle w:val="ListBullet3"/>
-              <w:rPr>
-                <w:highlight w:val="yellow"/>
-              </w:rPr>
-            </w:pPr>
-            <w:r>
-              <w:rPr>
-                <w:highlight w:val="yellow"/>
-              </w:rPr>
-              <w:t>Valores: Las opciones son “A+”, “A”, “B” y “C”.</w:t>
-            </w:r>
-          </w:p>
-          <w:p>
-            <w:pPr>
-              <w:pStyle w:val="ListBullet3"/>
-              <w:rPr>
-                <w:highlight w:val="yellow"/>
-              </w:rPr>
-            </w:pPr>
-            <w:r>
-              <w:rPr>
-                <w:highlight w:val="yellow"/>
-              </w:rPr>
-              <w:t>Valor por defecto: Valor previamente registrado.</w:t>
+              <w:t>En otros estados, no visualiza la solapa.</w:t>
             </w:r>
           </w:p>
           <w:p>
@@ -5829,75 +5880,325 @@
                 <w:ilvl w:val="1"/>
                 <w:numId w:val="12"/>
               </w:numPr>
+              <w:spacing w:before="60" w:after="60" w:line="240" w:lineRule="auto"/>
+            </w:pPr>
+            <w:r>
+              <w:rPr>
+                <w:b/>
+              </w:rPr>
+              <w:t>Secretaría</w:t>
+            </w:r>
+            <w:r>
+              <w:t xml:space="preserve">: </w:t>
+            </w:r>
+          </w:p>
+          <w:p>
+            <w:pPr>
+              <w:pStyle w:val="ListBullet3"/>
+            </w:pPr>
+            <w:r>
+              <w:rPr>
+                <w:u w:val="single"/>
+              </w:rPr>
+              <w:t>Solapa Información inicial</w:t>
+            </w:r>
+            <w:r>
+              <w:t xml:space="preserve">: </w:t>
+            </w:r>
+            <w:r>
+              <w:t>Presentado, Verificado, Rechazado, Cancelado, Demorado, Pre</w:t>
+            </w:r>
+            <w:r>
+              <w:t>-</w:t>
+            </w:r>
+            <w:r>
+              <w:t>Aprobado, D.</w:t>
+            </w:r>
+            <w:r>
+              <w:t>Completo, D.</w:t>
+            </w:r>
+            <w:r>
+              <w:t>Incompleto, D.</w:t>
+            </w:r>
+            <w:r>
+              <w:t xml:space="preserve">Presentado, </w:t>
+            </w:r>
+            <w:r>
+              <w:t>D.R</w:t>
+            </w:r>
+            <w:r>
+              <w:t xml:space="preserve">echazado, </w:t>
+            </w:r>
+            <w:r>
+              <w:t>Aprobado</w:t>
+            </w:r>
+            <w:r>
+              <w:t>, D.</w:t>
+            </w:r>
+            <w:r>
+              <w:t>Modificable</w:t>
+            </w:r>
+            <w:r>
+              <w:t>.</w:t>
+            </w:r>
+          </w:p>
+          <w:p>
+            <w:pPr>
+              <w:pStyle w:val="ListBullet3"/>
+            </w:pPr>
+            <w:r>
+              <w:rPr>
+                <w:u w:val="single"/>
+              </w:rPr>
+              <w:t>Solapa Detalle</w:t>
+            </w:r>
+            <w:r>
+              <w:t xml:space="preserve">: </w:t>
+            </w:r>
+            <w:r>
+              <w:rPr>
+                <w:strike/>
+                <w:color w:val="FF0000"/>
+              </w:rPr>
+              <w:t>Pre</w:t>
+            </w:r>
+            <w:r>
+              <w:rPr>
+                <w:strike/>
+                <w:color w:val="FF0000"/>
+              </w:rPr>
+              <w:t>-</w:t>
+            </w:r>
+            <w:r>
+              <w:rPr>
+                <w:strike/>
+                <w:color w:val="FF0000"/>
+              </w:rPr>
+              <w:t>Aprobado, D. Completo, D. Incompleto,</w:t>
+            </w:r>
+            <w:r>
+              <w:rPr>
+                <w:color w:val="FF0000"/>
+              </w:rPr>
+              <w:t xml:space="preserve"> </w:t>
+            </w:r>
+            <w:r>
+              <w:t>D.</w:t>
+            </w:r>
+            <w:r>
+              <w:t>Presentado, Aprobado</w:t>
+            </w:r>
+            <w:r>
+              <w:t xml:space="preserve">, </w:t>
+            </w:r>
+            <w:r>
+              <w:t>D.</w:t>
+            </w:r>
+            <w:r>
+              <w:t xml:space="preserve">Rechazado, </w:t>
+            </w:r>
+            <w:r>
+              <w:t>D.</w:t>
+            </w:r>
+            <w:r>
+              <w:t>Modificable</w:t>
+            </w:r>
+            <w:r>
+              <w:t>.</w:t>
+            </w:r>
+            <w:r>
+              <w:t xml:space="preserve"> </w:t>
+            </w:r>
+            <w:r>
               <w:rPr>
                 <w:highlight w:val="yellow"/>
               </w:rPr>
+              <w:t>En otros estados, no visualiza la solapa.</w:t>
+            </w:r>
+          </w:p>
+          <w:p>
+            <w:pPr>
+              <w:numPr>
+                <w:ilvl w:val="0"/>
+                <w:numId w:val="18"/>
+              </w:numPr>
+            </w:pPr>
+            <w:r>
+              <w:t xml:space="preserve">El sistema despliega </w:t>
+            </w:r>
+            <w:r>
+              <w:t xml:space="preserve">las solapas de proyecto </w:t>
+            </w:r>
+            <w:r>
+              <w:t xml:space="preserve">(Información inicial y Detalle) </w:t>
+            </w:r>
+            <w:r>
+              <w:t>en modo vista o modificable dependiendo de si el usuario tiene permiso de modificación</w:t>
+            </w:r>
+            <w:r>
+              <w:t xml:space="preserve"> </w:t>
+            </w:r>
+            <w:r>
+              <w:t>con los campos definidos en el caso de uso PRO02_IngresandoProyecto con las siguientes diferencias:</w:t>
+            </w:r>
+          </w:p>
+          <w:p>
+            <w:pPr>
+              <w:pStyle w:val="ListBullet"/>
+              <w:spacing w:before="60" w:after="60"/>
+            </w:pPr>
+            <w:r>
+              <w:t xml:space="preserve">Los campos se muestran con la información previamente cargada del </w:t>
+            </w:r>
+            <w:r>
+              <w:t>proyecto</w:t>
+            </w:r>
+          </w:p>
+          <w:p>
+            <w:pPr>
+              <w:pStyle w:val="ListBullet"/>
+              <w:spacing w:before="60" w:after="60"/>
+            </w:pPr>
+            <w:r>
+              <w:t xml:space="preserve">Se muestran </w:t>
+            </w:r>
+            <w:r>
+              <w:t>los siguientes</w:t>
+            </w:r>
+            <w:r>
+              <w:t xml:space="preserve"> campos</w:t>
+            </w:r>
+            <w:r>
+              <w:t>:</w:t>
+            </w:r>
+          </w:p>
+          <w:p>
+            <w:pPr>
+              <w:pStyle w:val="ListBullet"/>
+              <w:numPr>
+                <w:ilvl w:val="1"/>
+                <w:numId w:val="12"/>
+              </w:numPr>
             </w:pPr>
             <w:r>
               <w:rPr>
                 <w:b/>
+              </w:rPr>
+              <w:t>Prioridad de jefatura</w:t>
+            </w:r>
+            <w:r>
+              <w:t xml:space="preserve"> (Lista de selección única, obligatorio, modificable). Se muestra si el proyecto tiene prioridad de jefatura asignada.</w:t>
+            </w:r>
+          </w:p>
+          <w:p>
+            <w:pPr>
+              <w:pStyle w:val="ListBullet3"/>
+            </w:pPr>
+            <w:r>
+              <w:t>Valores: Las opciones son “A+”, “A”, “B” y “C”.</w:t>
+            </w:r>
+          </w:p>
+          <w:p>
+            <w:pPr>
+              <w:pStyle w:val="ListBullet3"/>
+            </w:pPr>
+            <w:r>
+              <w:t>Valor por defecto: Valor previamente registrado.</w:t>
+            </w:r>
+          </w:p>
+          <w:p>
+            <w:pPr>
+              <w:pStyle w:val="ListBullet"/>
+              <w:numPr>
+                <w:ilvl w:val="1"/>
+                <w:numId w:val="12"/>
+              </w:numPr>
+            </w:pPr>
+            <w:r>
+              <w:rPr>
+                <w:b/>
+              </w:rPr>
+              <w:t>Presupuesto aprobado total</w:t>
+            </w:r>
+            <w:r>
+              <w:t xml:space="preserve"> (Numérico, 15 dígitos, obligatorio, modificable). Se muestra si </w:t>
+            </w:r>
+            <w:r>
+              <w:t>el estado con el que se guardará el proyecto (por ser el actual o hacerse un cambio de estado) es Pre-aprobado,</w:t>
+            </w:r>
+            <w:r>
+              <w:t xml:space="preserve"> </w:t>
+            </w:r>
+            <w:r>
+              <w:rPr>
                 <w:highlight w:val="yellow"/>
               </w:rPr>
-              <w:t>Presupuesto aprobado total</w:t>
+              <w:t>D.Completo, D.</w:t>
             </w:r>
             <w:r>
               <w:rPr>
                 <w:highlight w:val="yellow"/>
               </w:rPr>
-              <w:t xml:space="preserve"> (Numérico, 15 dígitos, obligatorio, modificable). Se muestra si </w:t>
+              <w:t>I</w:t>
             </w:r>
             <w:r>
               <w:rPr>
                 <w:highlight w:val="yellow"/>
               </w:rPr>
-              <w:t>el estado con el que se guardará el proyecto (por ser el actual o hacerse un cambio de estado) es Pre-aprobado, Pre-Aprobado Completo o Aprobado</w:t>
+              <w:t xml:space="preserve">ncompleto, </w:t>
             </w:r>
             <w:r>
               <w:rPr>
                 <w:highlight w:val="yellow"/>
               </w:rPr>
+              <w:t xml:space="preserve"> D.Presentado, D.</w:t>
+            </w:r>
+            <w:bookmarkStart w:id="6" w:name="_GoBack"/>
+            <w:bookmarkEnd w:id="6"/>
+            <w:r>
+              <w:rPr>
+                <w:highlight w:val="yellow"/>
+              </w:rPr>
+              <w:t>Rechazado, D.Modificable,</w:t>
+            </w:r>
+            <w:r>
+              <w:t xml:space="preserve"> </w:t>
+            </w:r>
+            <w:r>
+              <w:rPr>
+                <w:strike/>
+                <w:color w:val="FF0000"/>
+              </w:rPr>
+              <w:t>Pre-Aprobado Completo</w:t>
+            </w:r>
+            <w:r>
+              <w:t xml:space="preserve"> o Aprobado</w:t>
+            </w:r>
+            <w:r>
               <w:t>.</w:t>
             </w:r>
           </w:p>
           <w:p>
             <w:pPr>
               <w:pStyle w:val="ListBullet3"/>
-              <w:rPr>
-                <w:highlight w:val="yellow"/>
-              </w:rPr>
-            </w:pPr>
-            <w:r>
-              <w:rPr>
-                <w:highlight w:val="yellow"/>
-              </w:rPr>
+            </w:pPr>
+            <w:r>
               <w:t>Valores: Números decimales positivos o cero.</w:t>
             </w:r>
           </w:p>
           <w:p>
             <w:pPr>
               <w:pStyle w:val="ListBullet3"/>
-              <w:rPr>
-                <w:highlight w:val="yellow"/>
-              </w:rPr>
-            </w:pPr>
-            <w:r>
-              <w:rPr>
-                <w:highlight w:val="yellow"/>
-              </w:rPr>
+            </w:pPr>
+            <w:r>
               <w:t>Formato: Muestra el símbolo $.</w:t>
             </w:r>
           </w:p>
           <w:p>
             <w:pPr>
               <w:pStyle w:val="ListBullet3"/>
-              <w:rPr>
-                <w:highlight w:val="yellow"/>
-              </w:rPr>
-            </w:pPr>
-            <w:r>
-              <w:rPr>
-                <w:highlight w:val="yellow"/>
-              </w:rPr>
+            </w:pPr>
+            <w:r>
               <w:t>Valor por defecto: Valor previamente registrado.</w:t>
             </w:r>
           </w:p>
@@ -5926,16 +6227,16 @@
               <w:rPr>
                 <w:b/>
               </w:rPr>
-              <w:t xml:space="preserve">Guardar y </w:t>
-            </w:r>
-            <w:r>
-              <w:rPr>
-                <w:b/>
-              </w:rPr>
-              <w:t>Presentar</w:t>
-            </w:r>
-            <w:r>
-              <w:t>. Si el proyecto no se encuentra en estado “Completo” o “Incompleto”, la opción se llama “Guardar Proyecto”.</w:t>
+              <w:t>Guardar y Presentar</w:t>
+            </w:r>
+            <w:r>
+              <w:t>. Si el proyecto no se encuentra en estado “Completo” o “Incomplet</w:t>
+            </w:r>
+            <w:r>
+              <w:t>o”, la opción se llama “Guardar</w:t>
+            </w:r>
+            <w:r>
+              <w:t>”.</w:t>
             </w:r>
           </w:p>
           <w:p>
@@ -6106,54 +6407,51 @@
                 <w:numId w:val="14"/>
               </w:numPr>
               <w:ind w:left="648"/>
+            </w:pPr>
+            <w:r>
+              <w:lastRenderedPageBreak/>
+              <w:t xml:space="preserve">Si el estado del proyecto no es </w:t>
+            </w:r>
+            <w:r>
+              <w:t>Pre-aprobado,</w:t>
+            </w:r>
+            <w:r>
+              <w:t xml:space="preserve"> </w:t>
+            </w:r>
+            <w:r>
               <w:rPr>
                 <w:highlight w:val="yellow"/>
               </w:rPr>
-            </w:pPr>
+              <w:t>D.Completo, D. I</w:t>
+            </w:r>
             <w:r>
               <w:rPr>
                 <w:highlight w:val="yellow"/>
               </w:rPr>
-              <w:t xml:space="preserve">Si el </w:t>
+              <w:t xml:space="preserve">ncompleto, </w:t>
             </w:r>
             <w:r>
               <w:rPr>
                 <w:highlight w:val="yellow"/>
               </w:rPr>
-              <w:t xml:space="preserve">estado del </w:t>
-            </w:r>
-            <w:r>
-              <w:rPr>
-                <w:highlight w:val="yellow"/>
-              </w:rPr>
-              <w:t xml:space="preserve">proyecto </w:t>
-            </w:r>
-            <w:r>
-              <w:rPr>
-                <w:highlight w:val="yellow"/>
-              </w:rPr>
-              <w:t xml:space="preserve">no es </w:t>
-            </w:r>
-            <w:r>
-              <w:rPr>
-                <w:highlight w:val="yellow"/>
-              </w:rPr>
-              <w:t>Pre aprobado</w:t>
-            </w:r>
-            <w:r>
-              <w:rPr>
-                <w:highlight w:val="yellow"/>
-              </w:rPr>
-              <w:t>, Pre aprobado completo o Aprobado</w:t>
-            </w:r>
-            <w:r>
-              <w:rPr>
-                <w:highlight w:val="yellow"/>
-              </w:rPr>
+              <w:t xml:space="preserve"> D.Presentado, D. Rechazado, D.Modificable,</w:t>
+            </w:r>
+            <w:r>
+              <w:t xml:space="preserve"> </w:t>
+            </w:r>
+            <w:r>
+              <w:rPr>
+                <w:strike/>
+                <w:color w:val="FF0000"/>
+              </w:rPr>
+              <w:t>Pre-Aprobado Completo</w:t>
+            </w:r>
+            <w:r>
+              <w:t xml:space="preserve"> o Aprobado</w:t>
+            </w:r>
+            <w:r>
               <w:t>, se borra el presupuesto aprobado.</w:t>
             </w:r>
-            <w:bookmarkStart w:id="6" w:name="_GoBack"/>
-            <w:bookmarkEnd w:id="6"/>
           </w:p>
           <w:p>
             <w:pPr>
@@ -6205,6 +6503,7 @@
               <w:pStyle w:val="TituloGrilla"/>
             </w:pPr>
             <w:r>
+              <w:lastRenderedPageBreak/>
               <w:t>curso alternativo X – Modificar Misión</w:t>
             </w:r>
           </w:p>
@@ -6674,6 +6973,7 @@
               <w:contextualSpacing w:val="0"/>
             </w:pPr>
             <w:r>
+              <w:lastRenderedPageBreak/>
               <w:t>Modifica el objetivo operativo del proyecto</w:t>
             </w:r>
             <w:r>
@@ -6735,6 +7035,7 @@
               <w:pStyle w:val="TituloGrilla"/>
             </w:pPr>
             <w:r>
+              <w:lastRenderedPageBreak/>
               <w:t>curso alternativo XIV – Eliminar proyectos</w:t>
             </w:r>
           </w:p>
@@ -7021,6 +7322,7 @@
       </w:pPr>
       <w:bookmarkStart w:id="7" w:name="_Toc456703466"/>
       <w:r>
+        <w:lastRenderedPageBreak/>
         <w:t>Pantallas ilustrativas</w:t>
       </w:r>
       <w:bookmarkEnd w:id="7"/>
@@ -7105,6 +7407,7 @@
         <w:rPr>
           <w:noProof/>
         </w:rPr>
+        <w:lastRenderedPageBreak/>
         <w:drawing>
           <wp:inline distT="0" distB="0" distL="0" distR="0" wp14:anchorId="0DBD6108" wp14:editId="1BDB0D3B">
             <wp:extent cx="5943600" cy="5394960"/>
@@ -7171,6 +7474,7 @@
         <w:rPr>
           <w:noProof/>
         </w:rPr>
+        <w:lastRenderedPageBreak/>
         <w:drawing>
           <wp:inline distT="0" distB="0" distL="0" distR="0" wp14:anchorId="588BEA1B" wp14:editId="1465143E">
             <wp:extent cx="5934075" cy="3552825"/>
@@ -7294,6 +7598,7 @@
         <w:rPr>
           <w:noProof/>
         </w:rPr>
+        <w:lastRenderedPageBreak/>
         <w:drawing>
           <wp:inline distT="0" distB="0" distL="0" distR="0" wp14:anchorId="0CC06043" wp14:editId="4B39A1A3">
             <wp:extent cx="6053260" cy="6153150"/>
@@ -7581,6 +7886,7 @@
         <w:dataBinding w:prefixMappings="xmlns:ns0='http://purl.org/dc/elements/1.1/' xmlns:ns1='http://schemas.openxmlformats.org/package/2006/metadata/core-properties' " w:xpath="/ns1:coreProperties[1]/ns0:title[1]" w:storeItemID="{6C3C8BC8-F283-45AE-878A-BAB7291924A1}"/>
         <w:text/>
       </w:sdtPr>
+      <w:sdtEndPr/>
       <w:sdtContent>
         <w:r>
           <w:t>Caso de Uso</w:t>
@@ -7731,7 +8037,7 @@
         <v:path o:extrusionok="f" gradientshapeok="t" o:connecttype="rect"/>
         <o:lock v:ext="edit" aspectratio="t"/>
       </v:shapetype>
-      <v:shape id="_x0000_i1071" type="#_x0000_t75" style="width:22.55pt;height:33.8pt" o:bullet="t">
+      <v:shape id="_x0000_i1158" type="#_x0000_t75" style="width:22.5pt;height:33.75pt" o:bullet="t">
         <v:imagedata r:id="rId1" o:title="arrow"/>
       </v:shape>
     </w:pict>
@@ -7773,6 +8079,26 @@
     </w:lvl>
   </w:abstractNum>
   <w:abstractNum w:abstractNumId="2" w15:restartNumberingAfterBreak="0">
+    <w:nsid w:val="FFFFFF82"/>
+    <w:multiLevelType w:val="singleLevel"/>
+    <w:tmpl w:val="006A4A58"/>
+    <w:lvl w:ilvl="0">
+      <w:start w:val="1"/>
+      <w:numFmt w:val="bullet"/>
+      <w:lvlText w:val=""/>
+      <w:lvlJc w:val="left"/>
+      <w:pPr>
+        <w:tabs>
+          <w:tab w:val="num" w:pos="926"/>
+        </w:tabs>
+        <w:ind w:left="926" w:hanging="360"/>
+      </w:pPr>
+      <w:rPr>
+        <w:rFonts w:ascii="Symbol" w:hAnsi="Symbol" w:hint="default"/>
+      </w:rPr>
+    </w:lvl>
+  </w:abstractNum>
+  <w:abstractNum w:abstractNumId="3" w15:restartNumberingAfterBreak="0">
     <w:nsid w:val="FFFFFF88"/>
     <w:multiLevelType w:val="singleLevel"/>
     <w:tmpl w:val="89AE7976"/>
@@ -7790,10 +8116,10 @@
       </w:pPr>
     </w:lvl>
   </w:abstractNum>
-  <w:abstractNum w:abstractNumId="3" w15:restartNumberingAfterBreak="0">
+  <w:abstractNum w:abstractNumId="4" w15:restartNumberingAfterBreak="0">
     <w:nsid w:val="FFFFFF89"/>
     <w:multiLevelType w:val="singleLevel"/>
-    <w:tmpl w:val="A50413BC"/>
+    <w:tmpl w:val="61C05A30"/>
     <w:lvl w:ilvl="0">
       <w:start w:val="1"/>
       <w:numFmt w:val="bullet"/>
@@ -7810,7 +8136,7 @@
       </w:rPr>
     </w:lvl>
   </w:abstractNum>
-  <w:abstractNum w:abstractNumId="4" w15:restartNumberingAfterBreak="0">
+  <w:abstractNum w:abstractNumId="5" w15:restartNumberingAfterBreak="0">
     <w:nsid w:val="064D5835"/>
     <w:multiLevelType w:val="multilevel"/>
     <w:tmpl w:val="0E24F63E"/>
@@ -7942,7 +8268,7 @@
       </w:rPr>
     </w:lvl>
   </w:abstractNum>
-  <w:abstractNum w:abstractNumId="5" w15:restartNumberingAfterBreak="0">
+  <w:abstractNum w:abstractNumId="6" w15:restartNumberingAfterBreak="0">
     <w:nsid w:val="0EB57573"/>
     <w:multiLevelType w:val="hybridMultilevel"/>
     <w:tmpl w:val="9C4A6E38"/>
@@ -8085,7 +8411,7 @@
       </w:rPr>
     </w:lvl>
   </w:abstractNum>
-  <w:abstractNum w:abstractNumId="6" w15:restartNumberingAfterBreak="0">
+  <w:abstractNum w:abstractNumId="7" w15:restartNumberingAfterBreak="0">
     <w:nsid w:val="2001709E"/>
     <w:multiLevelType w:val="hybridMultilevel"/>
     <w:tmpl w:val="46467756"/>
@@ -8198,7 +8524,7 @@
       </w:rPr>
     </w:lvl>
   </w:abstractNum>
-  <w:abstractNum w:abstractNumId="7" w15:restartNumberingAfterBreak="0">
+  <w:abstractNum w:abstractNumId="8" w15:restartNumberingAfterBreak="0">
     <w:nsid w:val="206B5AC5"/>
     <w:multiLevelType w:val="multilevel"/>
     <w:tmpl w:val="0409001D"/>
@@ -8312,7 +8638,7 @@
       </w:pPr>
     </w:lvl>
   </w:abstractNum>
-  <w:abstractNum w:abstractNumId="8" w15:restartNumberingAfterBreak="0">
+  <w:abstractNum w:abstractNumId="9" w15:restartNumberingAfterBreak="0">
     <w:nsid w:val="23193483"/>
     <w:multiLevelType w:val="hybridMultilevel"/>
     <w:tmpl w:val="9F2496F0"/>
@@ -8454,7 +8780,7 @@
       </w:rPr>
     </w:lvl>
   </w:abstractNum>
-  <w:abstractNum w:abstractNumId="9" w15:restartNumberingAfterBreak="0">
+  <w:abstractNum w:abstractNumId="10" w15:restartNumberingAfterBreak="0">
     <w:nsid w:val="260E23F7"/>
     <w:multiLevelType w:val="hybridMultilevel"/>
     <w:tmpl w:val="C2282A26"/>
@@ -8568,7 +8894,7 @@
       </w:rPr>
     </w:lvl>
   </w:abstractNum>
-  <w:abstractNum w:abstractNumId="10" w15:restartNumberingAfterBreak="0">
+  <w:abstractNum w:abstractNumId="11" w15:restartNumberingAfterBreak="0">
     <w:nsid w:val="2C100CCF"/>
     <w:multiLevelType w:val="multilevel"/>
     <w:tmpl w:val="03FE7B04"/>
@@ -8699,7 +9025,7 @@
       </w:rPr>
     </w:lvl>
   </w:abstractNum>
-  <w:abstractNum w:abstractNumId="11" w15:restartNumberingAfterBreak="0">
+  <w:abstractNum w:abstractNumId="12" w15:restartNumberingAfterBreak="0">
     <w:nsid w:val="3C4C724E"/>
     <w:multiLevelType w:val="multilevel"/>
     <w:tmpl w:val="5FACC4F4"/>
@@ -8814,7 +9140,7 @@
       </w:rPr>
     </w:lvl>
   </w:abstractNum>
-  <w:abstractNum w:abstractNumId="12" w15:restartNumberingAfterBreak="0">
+  <w:abstractNum w:abstractNumId="13" w15:restartNumberingAfterBreak="0">
     <w:nsid w:val="67DF251F"/>
     <w:multiLevelType w:val="multilevel"/>
     <w:tmpl w:val="A75ABCDE"/>
@@ -8916,7 +9242,7 @@
       </w:pPr>
     </w:lvl>
   </w:abstractNum>
-  <w:abstractNum w:abstractNumId="13" w15:restartNumberingAfterBreak="0">
+  <w:abstractNum w:abstractNumId="14" w15:restartNumberingAfterBreak="0">
     <w:nsid w:val="74AF3A68"/>
     <w:multiLevelType w:val="multilevel"/>
     <w:tmpl w:val="25CC80D4"/>
@@ -9035,7 +9361,7 @@
       </w:rPr>
     </w:lvl>
   </w:abstractNum>
-  <w:abstractNum w:abstractNumId="14" w15:restartNumberingAfterBreak="0">
+  <w:abstractNum w:abstractNumId="15" w15:restartNumberingAfterBreak="0">
     <w:nsid w:val="75AE6403"/>
     <w:multiLevelType w:val="multilevel"/>
     <w:tmpl w:val="0409001F"/>
@@ -9149,7 +9475,7 @@
       </w:pPr>
     </w:lvl>
   </w:abstractNum>
-  <w:abstractNum w:abstractNumId="15" w15:restartNumberingAfterBreak="0">
+  <w:abstractNum w:abstractNumId="16" w15:restartNumberingAfterBreak="0">
     <w:nsid w:val="760870C8"/>
     <w:multiLevelType w:val="hybridMultilevel"/>
     <w:tmpl w:val="DF4868E8"/>
@@ -9263,19 +9589,19 @@
     </w:lvl>
   </w:abstractNum>
   <w:num w:numId="1">
-    <w:abstractNumId w:val="5"/>
+    <w:abstractNumId w:val="6"/>
   </w:num>
   <w:num w:numId="2">
-    <w:abstractNumId w:val="14"/>
+    <w:abstractNumId w:val="15"/>
   </w:num>
   <w:num w:numId="3">
-    <w:abstractNumId w:val="7"/>
+    <w:abstractNumId w:val="8"/>
   </w:num>
   <w:num w:numId="4">
-    <w:abstractNumId w:val="8"/>
+    <w:abstractNumId w:val="9"/>
   </w:num>
   <w:num w:numId="5">
-    <w:abstractNumId w:val="2"/>
+    <w:abstractNumId w:val="3"/>
   </w:num>
   <w:num w:numId="6">
     <w:abstractNumId w:val="1"/>
@@ -9284,22 +9610,22 @@
     <w:abstractNumId w:val="0"/>
   </w:num>
   <w:num w:numId="8">
-    <w:abstractNumId w:val="12"/>
+    <w:abstractNumId w:val="13"/>
   </w:num>
   <w:num w:numId="9">
+    <w:abstractNumId w:val="11"/>
+  </w:num>
+  <w:num w:numId="10">
+    <w:abstractNumId w:val="14"/>
+  </w:num>
+  <w:num w:numId="11">
     <w:abstractNumId w:val="10"/>
   </w:num>
-  <w:num w:numId="10">
-    <w:abstractNumId w:val="13"/>
-  </w:num>
-  <w:num w:numId="11">
-    <w:abstractNumId w:val="9"/>
-  </w:num>
   <w:num w:numId="12">
-    <w:abstractNumId w:val="4"/>
+    <w:abstractNumId w:val="5"/>
   </w:num>
   <w:num w:numId="13">
-    <w:abstractNumId w:val="11"/>
+    <w:abstractNumId w:val="12"/>
     <w:lvlOverride w:ilvl="0">
       <w:lvl w:ilvl="0">
         <w:start w:val="1"/>
@@ -9431,7 +9757,7 @@
     </w:lvlOverride>
   </w:num>
   <w:num w:numId="14">
-    <w:abstractNumId w:val="4"/>
+    <w:abstractNumId w:val="5"/>
     <w:lvlOverride w:ilvl="0">
       <w:startOverride w:val="1"/>
     </w:lvlOverride>
@@ -9461,10 +9787,10 @@
     </w:lvlOverride>
   </w:num>
   <w:num w:numId="15">
-    <w:abstractNumId w:val="6"/>
+    <w:abstractNumId w:val="7"/>
   </w:num>
   <w:num w:numId="16">
-    <w:abstractNumId w:val="11"/>
+    <w:abstractNumId w:val="12"/>
     <w:lvlOverride w:ilvl="0">
       <w:startOverride w:val="1"/>
       <w:lvl w:ilvl="0">
@@ -9604,7 +9930,7 @@
     </w:lvlOverride>
   </w:num>
   <w:num w:numId="17">
-    <w:abstractNumId w:val="11"/>
+    <w:abstractNumId w:val="12"/>
     <w:lvlOverride w:ilvl="0">
       <w:lvl w:ilvl="0">
         <w:start w:val="1"/>
@@ -9735,7 +10061,7 @@
     </w:lvlOverride>
   </w:num>
   <w:num w:numId="18">
-    <w:abstractNumId w:val="11"/>
+    <w:abstractNumId w:val="12"/>
     <w:lvlOverride w:ilvl="0">
       <w:lvl w:ilvl="0">
         <w:start w:val="1"/>
@@ -9867,7 +10193,7 @@
     </w:lvlOverride>
   </w:num>
   <w:num w:numId="19">
-    <w:abstractNumId w:val="11"/>
+    <w:abstractNumId w:val="12"/>
     <w:lvlOverride w:ilvl="0">
       <w:startOverride w:val="1"/>
       <w:lvl w:ilvl="0">
@@ -10007,7 +10333,7 @@
     </w:lvlOverride>
   </w:num>
   <w:num w:numId="20">
-    <w:abstractNumId w:val="11"/>
+    <w:abstractNumId w:val="12"/>
     <w:lvlOverride w:ilvl="0">
       <w:lvl w:ilvl="0">
         <w:start w:val="1"/>
@@ -10139,7 +10465,7 @@
     </w:lvlOverride>
   </w:num>
   <w:num w:numId="21">
-    <w:abstractNumId w:val="11"/>
+    <w:abstractNumId w:val="12"/>
     <w:lvlOverride w:ilvl="0">
       <w:startOverride w:val="1"/>
       <w:lvl w:ilvl="0">
@@ -10279,7 +10605,7 @@
     </w:lvlOverride>
   </w:num>
   <w:num w:numId="22">
-    <w:abstractNumId w:val="11"/>
+    <w:abstractNumId w:val="12"/>
     <w:lvlOverride w:ilvl="0">
       <w:startOverride w:val="1"/>
       <w:lvl w:ilvl="0">
@@ -10420,7 +10746,7 @@
     </w:lvlOverride>
   </w:num>
   <w:num w:numId="23">
-    <w:abstractNumId w:val="11"/>
+    <w:abstractNumId w:val="12"/>
     <w:lvlOverride w:ilvl="0">
       <w:startOverride w:val="1"/>
       <w:lvl w:ilvl="0">
@@ -10561,7 +10887,7 @@
     </w:lvlOverride>
   </w:num>
   <w:num w:numId="24">
-    <w:abstractNumId w:val="11"/>
+    <w:abstractNumId w:val="12"/>
     <w:lvlOverride w:ilvl="0">
       <w:startOverride w:val="1"/>
       <w:lvl w:ilvl="0">
@@ -10702,7 +11028,7 @@
     </w:lvlOverride>
   </w:num>
   <w:num w:numId="25">
-    <w:abstractNumId w:val="11"/>
+    <w:abstractNumId w:val="12"/>
     <w:lvlOverride w:ilvl="0">
       <w:startOverride w:val="1"/>
       <w:lvl w:ilvl="0">
@@ -10843,7 +11169,7 @@
     </w:lvlOverride>
   </w:num>
   <w:num w:numId="26">
-    <w:abstractNumId w:val="11"/>
+    <w:abstractNumId w:val="12"/>
     <w:lvlOverride w:ilvl="0">
       <w:lvl w:ilvl="0">
         <w:start w:val="1"/>
@@ -10975,7 +11301,7 @@
     </w:lvlOverride>
   </w:num>
   <w:num w:numId="27">
-    <w:abstractNumId w:val="11"/>
+    <w:abstractNumId w:val="12"/>
     <w:lvlOverride w:ilvl="0">
       <w:startOverride w:val="1"/>
       <w:lvl w:ilvl="0">
@@ -11116,7 +11442,7 @@
     </w:lvlOverride>
   </w:num>
   <w:num w:numId="28">
-    <w:abstractNumId w:val="11"/>
+    <w:abstractNumId w:val="12"/>
     <w:lvlOverride w:ilvl="0">
       <w:startOverride w:val="1"/>
       <w:lvl w:ilvl="0">
@@ -11257,7 +11583,7 @@
     </w:lvlOverride>
   </w:num>
   <w:num w:numId="29">
-    <w:abstractNumId w:val="11"/>
+    <w:abstractNumId w:val="12"/>
     <w:lvlOverride w:ilvl="0">
       <w:lvl w:ilvl="0">
         <w:start w:val="1"/>
@@ -11389,7 +11715,7 @@
     </w:lvlOverride>
   </w:num>
   <w:num w:numId="30">
-    <w:abstractNumId w:val="11"/>
+    <w:abstractNumId w:val="12"/>
     <w:lvlOverride w:ilvl="0">
       <w:startOverride w:val="1"/>
       <w:lvl w:ilvl="0">
@@ -11530,13 +11856,13 @@
     </w:lvlOverride>
   </w:num>
   <w:num w:numId="31">
+    <w:abstractNumId w:val="5"/>
+  </w:num>
+  <w:num w:numId="32">
     <w:abstractNumId w:val="4"/>
   </w:num>
-  <w:num w:numId="32">
-    <w:abstractNumId w:val="3"/>
-  </w:num>
   <w:num w:numId="33">
-    <w:abstractNumId w:val="11"/>
+    <w:abstractNumId w:val="12"/>
     <w:lvlOverride w:ilvl="0">
       <w:lvl w:ilvl="0">
         <w:start w:val="1"/>
@@ -11668,7 +11994,7 @@
     </w:lvlOverride>
   </w:num>
   <w:num w:numId="34">
-    <w:abstractNumId w:val="11"/>
+    <w:abstractNumId w:val="12"/>
     <w:lvlOverride w:ilvl="0">
       <w:startOverride w:val="1"/>
       <w:lvl w:ilvl="0">
@@ -11809,7 +12135,7 @@
     </w:lvlOverride>
   </w:num>
   <w:num w:numId="35">
-    <w:abstractNumId w:val="11"/>
+    <w:abstractNumId w:val="12"/>
     <w:lvlOverride w:ilvl="0">
       <w:startOverride w:val="1"/>
       <w:lvl w:ilvl="0">
@@ -11950,7 +12276,7 @@
     </w:lvlOverride>
   </w:num>
   <w:num w:numId="36">
-    <w:abstractNumId w:val="11"/>
+    <w:abstractNumId w:val="12"/>
     <w:lvlOverride w:ilvl="0">
       <w:startOverride w:val="1"/>
       <w:lvl w:ilvl="0">
@@ -12091,10 +12417,10 @@
     </w:lvlOverride>
   </w:num>
   <w:num w:numId="37">
-    <w:abstractNumId w:val="4"/>
+    <w:abstractNumId w:val="5"/>
   </w:num>
   <w:num w:numId="38">
-    <w:abstractNumId w:val="11"/>
+    <w:abstractNumId w:val="12"/>
     <w:lvlOverride w:ilvl="0">
       <w:lvl w:ilvl="0">
         <w:start w:val="1"/>
@@ -12226,13 +12552,13 @@
     </w:lvlOverride>
   </w:num>
   <w:num w:numId="39">
-    <w:abstractNumId w:val="4"/>
+    <w:abstractNumId w:val="5"/>
   </w:num>
   <w:num w:numId="40">
-    <w:abstractNumId w:val="15"/>
+    <w:abstractNumId w:val="16"/>
   </w:num>
   <w:num w:numId="41">
-    <w:abstractNumId w:val="11"/>
+    <w:abstractNumId w:val="12"/>
     <w:lvlOverride w:ilvl="0">
       <w:startOverride w:val="1"/>
       <w:lvl w:ilvl="0">
@@ -12373,7 +12699,7 @@
     </w:lvlOverride>
   </w:num>
   <w:num w:numId="42">
-    <w:abstractNumId w:val="11"/>
+    <w:abstractNumId w:val="12"/>
     <w:lvlOverride w:ilvl="0">
       <w:startOverride w:val="1"/>
       <w:lvl w:ilvl="0">
@@ -12514,7 +12840,10 @@
     </w:lvlOverride>
   </w:num>
   <w:num w:numId="43">
-    <w:abstractNumId w:val="4"/>
+    <w:abstractNumId w:val="5"/>
+  </w:num>
+  <w:num w:numId="44">
+    <w:abstractNumId w:val="2"/>
   </w:num>
   <w:numIdMacAtCleanup w:val="29"/>
 </w:numbering>
@@ -13109,6 +13438,7 @@
   <w:style w:type="character" w:default="1" w:styleId="DefaultParagraphFont">
     <w:name w:val="Default Paragraph Font"/>
     <w:uiPriority w:val="1"/>
+    <w:semiHidden/>
     <w:unhideWhenUsed/>
   </w:style>
   <w:style w:type="table" w:default="1" w:styleId="TableNormal">
@@ -18117,12 +18447,12 @@
 <file path=customXml/itemProps3.xml><?xml version="1.0" encoding="utf-8"?>
 <ds:datastoreItem xmlns:ds="http://schemas.openxmlformats.org/officeDocument/2006/customXml" ds:itemID="{D3EB8B61-FCA9-4A30-AC5F-9FB45C1C4466}">
   <ds:schemaRefs>
+    <ds:schemaRef ds:uri="http://schemas.microsoft.com/office/2006/documentManagement/types"/>
+    <ds:schemaRef ds:uri="http://schemas.microsoft.com/office/infopath/2007/PartnerControls"/>
+    <ds:schemaRef ds:uri="http://purl.org/dc/elements/1.1/"/>
     <ds:schemaRef ds:uri="http://schemas.microsoft.com/office/2006/metadata/properties"/>
     <ds:schemaRef ds:uri="http://purl.org/dc/terms/"/>
-    <ds:schemaRef ds:uri="http://schemas.microsoft.com/office/2006/documentManagement/types"/>
     <ds:schemaRef ds:uri="http://schemas.openxmlformats.org/package/2006/metadata/core-properties"/>
-    <ds:schemaRef ds:uri="http://purl.org/dc/elements/1.1/"/>
-    <ds:schemaRef ds:uri="http://schemas.microsoft.com/office/infopath/2007/PartnerControls"/>
     <ds:schemaRef ds:uri="http://www.w3.org/XML/1998/namespace"/>
     <ds:schemaRef ds:uri="http://purl.org/dc/dcmitype/"/>
   </ds:schemaRefs>
@@ -18146,7 +18476,7 @@
 </file>
 
 <file path=customXml/itemProps5.xml><?xml version="1.0" encoding="utf-8"?>
-<ds:datastoreItem xmlns:ds="http://schemas.openxmlformats.org/officeDocument/2006/customXml" ds:itemID="{0606CDED-FA45-4490-BF13-755DCFB6659E}">
+<ds:datastoreItem xmlns:ds="http://schemas.openxmlformats.org/officeDocument/2006/customXml" ds:itemID="{137CC264-394C-4B02-AB2C-CC64AA21C708}">
   <ds:schemaRefs>
     <ds:schemaRef ds:uri="http://schemas.openxmlformats.org/officeDocument/2006/bibliography"/>
   </ds:schemaRefs>

</xml_diff>

<commit_message>
casos de uso actualizados y nuevos
</commit_message>
<xml_diff>
--- a/documents/Casos de Uso/SIGP_PRO01_AdministrandoObjetivosyProyectos.docx
+++ b/documents/Casos de Uso/SIGP_PRO01_AdministrandoObjetivosyProyectos.docx
@@ -147,6 +147,7 @@
                             <w:dataBinding w:prefixMappings="xmlns:ns0='http://schemas.microsoft.com/office/2006/coverPageProps' " w:xpath="/ns0:CoverPageProperties[1]/ns0:Abstract[1]" w:storeItemID="{55AF091B-3C7A-41E3-B477-F2FDAA23CFDA}"/>
                             <w:text/>
                           </w:sdtPr>
+                          <w:sdtEndPr/>
                           <w:sdtContent>
                             <w:p>
                               <w:pPr>
@@ -305,6 +306,7 @@
                             <w:dataBinding w:prefixMappings="xmlns:ns0='http://purl.org/dc/elements/1.1/' xmlns:ns1='http://schemas.openxmlformats.org/package/2006/metadata/core-properties' " w:xpath="/ns1:coreProperties[1]/ns0:title[1]" w:storeItemID="{6C3C8BC8-F283-45AE-878A-BAB7291924A1}"/>
                             <w:text/>
                           </w:sdtPr>
+                          <w:sdtEndPr/>
                           <w:sdtContent>
                             <w:p>
                               <w:pPr>
@@ -1206,6 +1208,55 @@
           </w:p>
         </w:tc>
       </w:tr>
+      <w:tr>
+        <w:tc>
+          <w:tcPr>
+            <w:tcW w:w="1165" w:type="dxa"/>
+          </w:tcPr>
+          <w:p>
+            <w:r>
+              <w:t>0.9</w:t>
+            </w:r>
+          </w:p>
+        </w:tc>
+        <w:tc>
+          <w:tcPr>
+            <w:tcW w:w="1710" w:type="dxa"/>
+          </w:tcPr>
+          <w:p>
+            <w:r>
+              <w:t>07-11-2016</w:t>
+            </w:r>
+          </w:p>
+        </w:tc>
+        <w:tc>
+          <w:tcPr>
+            <w:tcW w:w="6475" w:type="dxa"/>
+          </w:tcPr>
+          <w:p>
+            <w:r>
+              <w:t xml:space="preserve">Paula Ciaffone – </w:t>
+            </w:r>
+            <w:bookmarkStart w:id="0" w:name="_GoBack"/>
+            <w:r>
+              <w:t xml:space="preserve">Se agrega </w:t>
+            </w:r>
+            <w:r>
+              <w:t>detalle</w:t>
+            </w:r>
+            <w:r>
+              <w:t xml:space="preserve"> de indicadores</w:t>
+            </w:r>
+            <w:r>
+              <w:t xml:space="preserve"> (con definición de estados y con validación de peso relativo). Modo vista de “sólo proyectos”.</w:t>
+            </w:r>
+            <w:r>
+              <w:t xml:space="preserve"> Se agrega peso relativo modificable.</w:t>
+            </w:r>
+            <w:bookmarkEnd w:id="0"/>
+          </w:p>
+        </w:tc>
+      </w:tr>
     </w:tbl>
     <w:p/>
     <w:p/>
@@ -1890,17 +1941,17 @@
       <w:pPr>
         <w:pStyle w:val="Heading1"/>
       </w:pPr>
-      <w:bookmarkStart w:id="0" w:name="_Toc273441763"/>
-      <w:bookmarkStart w:id="1" w:name="_Toc456703464"/>
-      <w:bookmarkStart w:id="2" w:name="_Toc356403555"/>
+      <w:bookmarkStart w:id="1" w:name="_Toc273441763"/>
+      <w:bookmarkStart w:id="2" w:name="_Toc456703464"/>
+      <w:bookmarkStart w:id="3" w:name="_Toc356403555"/>
       <w:r>
         <w:lastRenderedPageBreak/>
         <w:t>Introducción</w:t>
       </w:r>
-      <w:bookmarkEnd w:id="0"/>
       <w:bookmarkEnd w:id="1"/>
+      <w:bookmarkEnd w:id="2"/>
     </w:p>
-    <w:bookmarkEnd w:id="2"/>
+    <w:bookmarkEnd w:id="3"/>
     <w:p>
       <w:pPr>
         <w:pStyle w:val="Heading2sn"/>
@@ -1910,7 +1961,7 @@
       </w:r>
     </w:p>
     <w:p>
-      <w:bookmarkStart w:id="3" w:name="_Toc282519889"/>
+      <w:bookmarkStart w:id="4" w:name="_Toc282519889"/>
       <w:r>
         <w:t>El objetivo de este documento es especi</w:t>
       </w:r>
@@ -1934,13 +1985,13 @@
       <w:r>
         <w:t>Audienc</w:t>
       </w:r>
-      <w:bookmarkEnd w:id="3"/>
+      <w:bookmarkEnd w:id="4"/>
       <w:r>
         <w:t>ia</w:t>
       </w:r>
     </w:p>
     <w:p>
-      <w:bookmarkStart w:id="4" w:name="_Toc282519890"/>
+      <w:bookmarkStart w:id="5" w:name="_Toc282519890"/>
       <w:r>
         <w:t xml:space="preserve">El presente documento está dirigido a desarrolladores, </w:t>
       </w:r>
@@ -1954,7 +2005,7 @@
         <w:t>Sistema Integral de Gestión de Proyectos, a la Secretaría de Planeamiento y Coordinación de Gestión y las Direcciones Generales dependientes de ésta.</w:t>
       </w:r>
     </w:p>
-    <w:bookmarkEnd w:id="4"/>
+    <w:bookmarkEnd w:id="5"/>
     <w:p>
       <w:pPr>
         <w:pStyle w:val="Heading2sn"/>
@@ -2212,12 +2263,12 @@
       <w:pPr>
         <w:pStyle w:val="Heading1"/>
       </w:pPr>
-      <w:bookmarkStart w:id="5" w:name="_Toc456703465"/>
+      <w:bookmarkStart w:id="6" w:name="_Toc456703465"/>
       <w:r>
         <w:lastRenderedPageBreak/>
         <w:t>Caso de uso</w:t>
       </w:r>
-      <w:bookmarkEnd w:id="5"/>
+      <w:bookmarkEnd w:id="6"/>
     </w:p>
     <w:p>
       <w:pPr>
@@ -2885,40 +2936,60 @@
               <w:rPr>
                 <w:u w:val="none"/>
               </w:rPr>
-              <w:t xml:space="preserve">. Se muestra una sección </w:t>
-            </w:r>
-            <w:r>
-              <w:rPr>
+              <w:t xml:space="preserve">. </w:t>
+            </w:r>
+            <w:r>
+              <w:rPr>
+                <w:strike/>
+                <w:color w:val="FF0000"/>
                 <w:u w:val="none"/>
               </w:rPr>
+              <w:t xml:space="preserve">Se muestra una sección </w:t>
+            </w:r>
+            <w:r>
+              <w:rPr>
+                <w:strike/>
+                <w:color w:val="FF0000"/>
+                <w:u w:val="none"/>
+              </w:rPr>
               <w:t xml:space="preserve">para el año actual y otra para el próximo año, si es que tiene </w:t>
             </w:r>
             <w:r>
               <w:rPr>
+                <w:strike/>
+                <w:color w:val="FF0000"/>
                 <w:u w:val="none"/>
               </w:rPr>
               <w:t>proyectos</w:t>
             </w:r>
             <w:r>
               <w:rPr>
+                <w:strike/>
+                <w:color w:val="FF0000"/>
                 <w:u w:val="none"/>
               </w:rPr>
               <w:t xml:space="preserve"> </w:t>
             </w:r>
             <w:r>
               <w:rPr>
+                <w:strike/>
+                <w:color w:val="FF0000"/>
                 <w:u w:val="none"/>
               </w:rPr>
               <w:t>de la jurisdicción</w:t>
             </w:r>
             <w:r>
               <w:rPr>
+                <w:strike/>
+                <w:color w:val="FF0000"/>
                 <w:u w:val="none"/>
               </w:rPr>
               <w:t xml:space="preserve"> registrados</w:t>
             </w:r>
             <w:r>
               <w:rPr>
+                <w:strike/>
+                <w:color w:val="FF0000"/>
                 <w:u w:val="none"/>
               </w:rPr>
               <w:t>.</w:t>
@@ -2941,8 +3012,69 @@
               <w:pStyle w:val="StyleListBulletBold"/>
               <w:spacing w:before="60" w:after="60" w:line="240" w:lineRule="auto"/>
               <w:contextualSpacing w:val="0"/>
-            </w:pPr>
-            <w:r>
+              <w:rPr>
+                <w:highlight w:val="yellow"/>
+              </w:rPr>
+            </w:pPr>
+            <w:r>
+              <w:rPr>
+                <w:highlight w:val="yellow"/>
+              </w:rPr>
+              <w:t>Vista árbol</w:t>
+            </w:r>
+            <w:r>
+              <w:rPr>
+                <w:b w:val="0"/>
+                <w:highlight w:val="yellow"/>
+              </w:rPr>
+              <w:t xml:space="preserve"> (Opción por defecto).</w:t>
+            </w:r>
+          </w:p>
+          <w:p>
+            <w:pPr>
+              <w:pStyle w:val="StyleListBulletBold"/>
+              <w:spacing w:before="60" w:after="60" w:line="240" w:lineRule="auto"/>
+              <w:contextualSpacing w:val="0"/>
+              <w:rPr>
+                <w:highlight w:val="yellow"/>
+              </w:rPr>
+            </w:pPr>
+            <w:r>
+              <w:rPr>
+                <w:highlight w:val="yellow"/>
+              </w:rPr>
+              <w:t>Sólo proyectos</w:t>
+            </w:r>
+            <w:r>
+              <w:rPr>
+                <w:b w:val="0"/>
+                <w:highlight w:val="yellow"/>
+              </w:rPr>
+              <w:t xml:space="preserve"> (Opción). Ver curso alternativo </w:t>
+            </w:r>
+            <w:r>
+              <w:rPr>
+                <w:b w:val="0"/>
+                <w:highlight w:val="yellow"/>
+              </w:rPr>
+              <w:t>XV</w:t>
+            </w:r>
+            <w:r>
+              <w:rPr>
+                <w:b w:val="0"/>
+                <w:highlight w:val="yellow"/>
+              </w:rPr>
+              <w:t>I.</w:t>
+            </w:r>
+          </w:p>
+          <w:p>
+            <w:pPr>
+              <w:pStyle w:val="StyleListBulletBold"/>
+              <w:spacing w:before="60" w:after="60" w:line="240" w:lineRule="auto"/>
+              <w:contextualSpacing w:val="0"/>
+            </w:pPr>
+            <w:r>
+              <w:lastRenderedPageBreak/>
               <w:t xml:space="preserve">Excel </w:t>
             </w:r>
             <w:r>
@@ -3007,7 +3139,6 @@
               <w:contextualSpacing w:val="0"/>
             </w:pPr>
             <w:r>
-              <w:lastRenderedPageBreak/>
               <w:t>Descargar Excel Maestro</w:t>
             </w:r>
             <w:r>
@@ -3133,7 +3264,15 @@
               <w:contextualSpacing w:val="0"/>
             </w:pPr>
             <w:r>
-              <w:t xml:space="preserve">Agregar Obj. Estratégico </w:t>
+              <w:t xml:space="preserve">Agregar </w:t>
+            </w:r>
+            <w:proofErr w:type="spellStart"/>
+            <w:r>
+              <w:t>Obj</w:t>
+            </w:r>
+            <w:proofErr w:type="spellEnd"/>
+            <w:r>
+              <w:t xml:space="preserve">. Estratégico </w:t>
             </w:r>
             <w:r>
               <w:rPr>
@@ -3273,7 +3412,23 @@
                 <w:b w:val="0"/>
                 <w:i/>
               </w:rPr>
-              <w:t>Agregar Obj. Operativo</w:t>
+              <w:t xml:space="preserve">Agregar </w:t>
+            </w:r>
+            <w:proofErr w:type="spellStart"/>
+            <w:r>
+              <w:rPr>
+                <w:b w:val="0"/>
+                <w:i/>
+              </w:rPr>
+              <w:t>Obj</w:t>
+            </w:r>
+            <w:proofErr w:type="spellEnd"/>
+            <w:r>
+              <w:rPr>
+                <w:b w:val="0"/>
+                <w:i/>
+              </w:rPr>
+              <w:t>. Operativo</w:t>
             </w:r>
             <w:r>
               <w:rPr>
@@ -3642,37 +3797,55 @@
               <w:pStyle w:val="StyleListBulletBold"/>
               <w:spacing w:before="60" w:after="60" w:line="240" w:lineRule="auto"/>
               <w:contextualSpacing w:val="0"/>
-            </w:pPr>
-            <w:r>
+              <w:rPr>
+                <w:strike/>
+                <w:color w:val="FF0000"/>
+              </w:rPr>
+            </w:pPr>
+            <w:r>
+              <w:rPr>
+                <w:strike/>
+                <w:color w:val="FF0000"/>
+              </w:rPr>
               <w:t xml:space="preserve">Plan </w:t>
             </w:r>
             <w:r>
               <w:rPr>
                 <w:b w:val="0"/>
+                <w:strike/>
+                <w:color w:val="FF0000"/>
               </w:rPr>
               <w:t>[Año]</w:t>
             </w:r>
             <w:r>
               <w:rPr>
                 <w:b w:val="0"/>
+                <w:strike/>
+                <w:color w:val="FF0000"/>
               </w:rPr>
               <w:t xml:space="preserve"> (Árbol desplegable, primer nivel)</w:t>
             </w:r>
             <w:r>
               <w:rPr>
                 <w:b w:val="0"/>
+                <w:strike/>
+                <w:color w:val="FF0000"/>
               </w:rPr>
               <w:t>. Se muestra una sección para cada año anterior al actual que tengan proyectos de la jurisdicción registrados</w:t>
             </w:r>
             <w:r>
               <w:rPr>
                 <w:b w:val="0"/>
+                <w:strike/>
+                <w:color w:val="FF0000"/>
               </w:rPr>
               <w:t xml:space="preserve"> sin acciones de modificación ni eliminación</w:t>
             </w:r>
             <w:r>
               <w:rPr>
                 <w:b w:val="0"/>
+                <w:strike/>
+                <w:color w:val="FF0000"/>
               </w:rPr>
               <w:t>, con las siguiente diferencia:</w:t>
             </w:r>
@@ -3688,11 +3861,15 @@
               <w:contextualSpacing w:val="0"/>
               <w:rPr>
                 <w:b w:val="0"/>
+                <w:strike/>
+                <w:color w:val="FF0000"/>
               </w:rPr>
             </w:pPr>
             <w:r>
               <w:rPr>
                 <w:b w:val="0"/>
+                <w:strike/>
+                <w:color w:val="FF0000"/>
               </w:rPr>
               <w:t>Si un objetivo operativo o estratégico no tiene proyectos vinculados, no se muestra en el árbol.</w:t>
             </w:r>
@@ -3858,6 +4035,111 @@
           </w:p>
           <w:p>
             <w:pPr>
+              <w:pStyle w:val="ListBullet3"/>
+              <w:numPr>
+                <w:ilvl w:val="1"/>
+                <w:numId w:val="12"/>
+              </w:numPr>
+              <w:spacing w:before="60" w:after="60" w:line="240" w:lineRule="auto"/>
+              <w:ind w:left="950"/>
+              <w:contextualSpacing w:val="0"/>
+              <w:rPr>
+                <w:highlight w:val="yellow"/>
+              </w:rPr>
+            </w:pPr>
+            <w:r>
+              <w:rPr>
+                <w:i/>
+                <w:highlight w:val="yellow"/>
+              </w:rPr>
+              <w:t>Peso relativo</w:t>
+            </w:r>
+            <w:r>
+              <w:rPr>
+                <w:highlight w:val="yellow"/>
+              </w:rPr>
+              <w:t xml:space="preserve"> </w:t>
+            </w:r>
+            <w:r>
+              <w:rPr>
+                <w:highlight w:val="yellow"/>
+              </w:rPr>
+              <w:t>(Numérico, 3 dígitos, obligatorio, modificable).</w:t>
+            </w:r>
+          </w:p>
+          <w:p>
+            <w:pPr>
+              <w:pStyle w:val="ListBullet3"/>
+              <w:rPr>
+                <w:highlight w:val="yellow"/>
+              </w:rPr>
+            </w:pPr>
+            <w:r>
+              <w:rPr>
+                <w:highlight w:val="yellow"/>
+                <w:u w:val="single"/>
+              </w:rPr>
+              <w:lastRenderedPageBreak/>
+              <w:t>Valores</w:t>
+            </w:r>
+            <w:r>
+              <w:rPr>
+                <w:highlight w:val="yellow"/>
+              </w:rPr>
+              <w:t>: Se aceptan valores del 0 al 100.</w:t>
+            </w:r>
+          </w:p>
+          <w:p>
+            <w:pPr>
+              <w:pStyle w:val="ListBullet3"/>
+              <w:rPr>
+                <w:highlight w:val="yellow"/>
+              </w:rPr>
+            </w:pPr>
+            <w:r>
+              <w:rPr>
+                <w:highlight w:val="yellow"/>
+                <w:u w:val="single"/>
+              </w:rPr>
+              <w:t>Formato</w:t>
+            </w:r>
+            <w:r>
+              <w:rPr>
+                <w:highlight w:val="yellow"/>
+              </w:rPr>
+              <w:t>: Se visualiza el símbolo de porcentaje.</w:t>
+            </w:r>
+          </w:p>
+          <w:p>
+            <w:pPr>
+              <w:pStyle w:val="ListBullet3"/>
+              <w:numPr>
+                <w:ilvl w:val="1"/>
+                <w:numId w:val="12"/>
+              </w:numPr>
+              <w:spacing w:before="60" w:after="60" w:line="240" w:lineRule="auto"/>
+              <w:ind w:left="950"/>
+              <w:contextualSpacing w:val="0"/>
+              <w:rPr>
+                <w:highlight w:val="yellow"/>
+              </w:rPr>
+            </w:pPr>
+            <w:r>
+              <w:rPr>
+                <w:i/>
+                <w:highlight w:val="yellow"/>
+              </w:rPr>
+              <w:t xml:space="preserve">Estado </w:t>
+            </w:r>
+            <w:r>
+              <w:rPr>
+                <w:highlight w:val="yellow"/>
+              </w:rPr>
+              <w:t>(no modificable).</w:t>
+            </w:r>
+          </w:p>
+          <w:p>
+            <w:pPr>
               <w:pStyle w:val="ListBullet"/>
               <w:spacing w:before="60" w:after="60" w:line="240" w:lineRule="auto"/>
               <w:contextualSpacing w:val="0"/>
@@ -3923,7 +4205,6 @@
               <w:contextualSpacing w:val="0"/>
             </w:pPr>
             <w:r>
-              <w:lastRenderedPageBreak/>
               <w:t>Guardar Objetivo Estratégico</w:t>
             </w:r>
             <w:r>
@@ -4289,6 +4570,66 @@
           <w:p>
             <w:pPr>
               <w:pStyle w:val="ListBullet"/>
+              <w:spacing w:before="60" w:after="60" w:line="240" w:lineRule="auto"/>
+              <w:contextualSpacing w:val="0"/>
+              <w:rPr>
+                <w:highlight w:val="yellow"/>
+              </w:rPr>
+            </w:pPr>
+            <w:r>
+              <w:rPr>
+                <w:highlight w:val="yellow"/>
+              </w:rPr>
+              <w:t xml:space="preserve">VAL 4: </w:t>
+            </w:r>
+            <w:r>
+              <w:rPr>
+                <w:highlight w:val="yellow"/>
+              </w:rPr>
+              <w:t xml:space="preserve">si no hay indicadores con estado “Incompleto”, </w:t>
+            </w:r>
+            <w:r>
+              <w:rPr>
+                <w:highlight w:val="yellow"/>
+              </w:rPr>
+              <w:t>verifica que la suma de los pesos relativos de los indicadores sumen 100%:</w:t>
+            </w:r>
+          </w:p>
+          <w:p>
+            <w:pPr>
+              <w:pStyle w:val="ListBullet"/>
+              <w:numPr>
+                <w:ilvl w:val="1"/>
+                <w:numId w:val="12"/>
+              </w:numPr>
+              <w:spacing w:before="60" w:after="60" w:line="240" w:lineRule="auto"/>
+              <w:contextualSpacing w:val="0"/>
+              <w:rPr>
+                <w:highlight w:val="yellow"/>
+              </w:rPr>
+            </w:pPr>
+            <w:r>
+              <w:rPr>
+                <w:highlight w:val="yellow"/>
+              </w:rPr>
+              <w:t>RES 4.1: El sistema muestra un mensaje de error: “</w:t>
+            </w:r>
+            <w:r>
+              <w:rPr>
+                <w:highlight w:val="yellow"/>
+              </w:rPr>
+              <w:t>Los pesos relativos de los indicadores deben sumar 100%</w:t>
+            </w:r>
+            <w:r>
+              <w:rPr>
+                <w:highlight w:val="yellow"/>
+              </w:rPr>
+              <w:t>”.</w:t>
+            </w:r>
+          </w:p>
+          <w:p>
+            <w:pPr>
+              <w:pStyle w:val="ListBullet"/>
               <w:numPr>
                 <w:ilvl w:val="0"/>
                 <w:numId w:val="13"/>
@@ -4318,6 +4659,26 @@
             </w:r>
             <w:r>
               <w:t>objetivo estratégico con los datos ingresados y vinculado a la jurisdicción.</w:t>
+            </w:r>
+          </w:p>
+          <w:p>
+            <w:pPr>
+              <w:pStyle w:val="ListBullet"/>
+              <w:numPr>
+                <w:ilvl w:val="0"/>
+                <w:numId w:val="14"/>
+              </w:numPr>
+              <w:spacing w:before="60" w:after="60" w:line="240" w:lineRule="auto"/>
+              <w:contextualSpacing w:val="0"/>
+              <w:rPr>
+                <w:highlight w:val="yellow"/>
+              </w:rPr>
+            </w:pPr>
+            <w:r>
+              <w:rPr>
+                <w:highlight w:val="yellow"/>
+              </w:rPr>
+              <w:t>Los indicadores se registran con estado “Incompleto”.</w:t>
             </w:r>
           </w:p>
           <w:p>
@@ -4569,6 +4930,7 @@
               <w:contextualSpacing w:val="0"/>
             </w:pPr>
             <w:r>
+              <w:lastRenderedPageBreak/>
               <w:t>RES 2.1: El sistema muestra un mensaje de error: “Ya hay otro objetivo operativo con el mismo nombre”.</w:t>
             </w:r>
           </w:p>
@@ -4709,7 +5071,6 @@
               </w:numPr>
             </w:pPr>
             <w:r>
-              <w:lastRenderedPageBreak/>
               <w:t>El flujo continúa en el curso normal del caso de uso.</w:t>
             </w:r>
           </w:p>
@@ -4728,7 +5089,6 @@
               <w:pStyle w:val="TituloGrilla"/>
             </w:pPr>
             <w:r>
-              <w:lastRenderedPageBreak/>
               <w:t>curso alternativo Ii – Descargar Excel Maestro</w:t>
             </w:r>
           </w:p>
@@ -4809,7 +5169,7 @@
             <w:pPr>
               <w:numPr>
                 <w:ilvl w:val="0"/>
-                <w:numId w:val="20"/>
+                <w:numId w:val="45"/>
               </w:numPr>
             </w:pPr>
             <w:r>
@@ -4840,9 +5200,64 @@
             <w:pPr>
               <w:pStyle w:val="ListBullet"/>
               <w:spacing w:before="60" w:after="60"/>
-            </w:pPr>
-            <w:r>
-              <w:t xml:space="preserve">Los indicadores del objetivo que tengan información de detalle por ser pre-existentes no pueden ser modificados en ninguno de sus campos. </w:t>
+              <w:rPr>
+                <w:highlight w:val="yellow"/>
+              </w:rPr>
+            </w:pPr>
+            <w:r>
+              <w:rPr>
+                <w:highlight w:val="yellow"/>
+              </w:rPr>
+              <w:t xml:space="preserve">Muestra una opción para modificar </w:t>
+            </w:r>
+            <w:r>
+              <w:rPr>
+                <w:highlight w:val="yellow"/>
+              </w:rPr>
+              <w:t>los</w:t>
+            </w:r>
+            <w:r>
+              <w:rPr>
+                <w:highlight w:val="yellow"/>
+              </w:rPr>
+              <w:t xml:space="preserve"> indicador</w:t>
+            </w:r>
+            <w:r>
+              <w:rPr>
+                <w:highlight w:val="yellow"/>
+              </w:rPr>
+              <w:t>es registrados.</w:t>
+            </w:r>
+          </w:p>
+          <w:p>
+            <w:pPr>
+              <w:pStyle w:val="ListBullet"/>
+              <w:spacing w:before="60" w:after="60"/>
+            </w:pPr>
+            <w:r>
+              <w:t>Los indicadores del objetivo</w:t>
+            </w:r>
+            <w:r>
+              <w:t xml:space="preserve"> </w:t>
+            </w:r>
+            <w:r>
+              <w:rPr>
+                <w:highlight w:val="yellow"/>
+              </w:rPr>
+              <w:t>con estado distinto a “Incompleto” no pueden ser eliminados.</w:t>
+            </w:r>
+            <w:r>
+              <w:t xml:space="preserve"> </w:t>
+            </w:r>
+            <w:r>
+              <w:rPr>
+                <w:strike/>
+                <w:color w:val="FF0000"/>
+              </w:rPr>
+              <w:t>que tengan información de detalle por ser pre-existentes no pueden ser modificados en ninguno de sus campos</w:t>
+            </w:r>
+            <w:r>
+              <w:t xml:space="preserve">. </w:t>
             </w:r>
           </w:p>
           <w:p>
@@ -4886,8 +5301,29 @@
               <w:pStyle w:val="ListParagraph"/>
               <w:spacing w:beforeLines="60" w:before="144" w:afterLines="60" w:after="144"/>
             </w:pPr>
-            <w:r>
-              <w:t>Registra los cambios.</w:t>
+            <w:proofErr w:type="spellStart"/>
+            <w:r>
+              <w:t>Registra</w:t>
+            </w:r>
+            <w:proofErr w:type="spellEnd"/>
+            <w:r>
+              <w:t xml:space="preserve"> </w:t>
+            </w:r>
+            <w:proofErr w:type="spellStart"/>
+            <w:r>
+              <w:t>los</w:t>
+            </w:r>
+            <w:proofErr w:type="spellEnd"/>
+            <w:r>
+              <w:t xml:space="preserve"> </w:t>
+            </w:r>
+            <w:proofErr w:type="spellStart"/>
+            <w:r>
+              <w:t>cambios</w:t>
+            </w:r>
+            <w:proofErr w:type="spellEnd"/>
+            <w:r>
+              <w:t>.</w:t>
             </w:r>
           </w:p>
           <w:p>
@@ -5066,6 +5502,7 @@
               <w:rPr>
                 <w:lang w:val="es-AR"/>
               </w:rPr>
+              <w:lastRenderedPageBreak/>
               <w:t>Elimina el objetivo estratégico.</w:t>
             </w:r>
           </w:p>
@@ -5075,7 +5512,15 @@
               <w:spacing w:beforeLines="60" w:before="144" w:afterLines="60" w:after="144"/>
             </w:pPr>
             <w:r>
-              <w:t>Cierra el formulario.</w:t>
+              <w:t xml:space="preserve">Cierra el </w:t>
+            </w:r>
+            <w:proofErr w:type="spellStart"/>
+            <w:r>
+              <w:t>formulario</w:t>
+            </w:r>
+            <w:proofErr w:type="spellEnd"/>
+            <w:r>
+              <w:t>.</w:t>
             </w:r>
           </w:p>
           <w:p>
@@ -5135,6 +5580,7 @@
               <w:pStyle w:val="TituloGrilla"/>
             </w:pPr>
             <w:r>
+              <w:lastRenderedPageBreak/>
               <w:t>curso alternativo V</w:t>
             </w:r>
             <w:r>
@@ -5236,7 +5682,6 @@
               </w:numPr>
             </w:pPr>
             <w:r>
-              <w:lastRenderedPageBreak/>
               <w:t>El sistema descarta los cambios y cierra el formulario.</w:t>
             </w:r>
           </w:p>
@@ -5266,7 +5711,6 @@
               <w:pStyle w:val="TituloGrilla"/>
             </w:pPr>
             <w:r>
-              <w:lastRenderedPageBreak/>
               <w:t>curso alternativo VI – Eliminar Indicador</w:t>
             </w:r>
           </w:p>
@@ -5447,8 +5891,29 @@
               <w:pStyle w:val="ListParagraph"/>
               <w:spacing w:beforeLines="60" w:before="144" w:afterLines="60" w:after="144"/>
             </w:pPr>
-            <w:r>
-              <w:t>Registra los cambios.</w:t>
+            <w:proofErr w:type="spellStart"/>
+            <w:r>
+              <w:t>Registra</w:t>
+            </w:r>
+            <w:proofErr w:type="spellEnd"/>
+            <w:r>
+              <w:t xml:space="preserve"> </w:t>
+            </w:r>
+            <w:proofErr w:type="spellStart"/>
+            <w:r>
+              <w:t>los</w:t>
+            </w:r>
+            <w:proofErr w:type="spellEnd"/>
+            <w:r>
+              <w:t xml:space="preserve"> </w:t>
+            </w:r>
+            <w:proofErr w:type="spellStart"/>
+            <w:r>
+              <w:t>cambios</w:t>
+            </w:r>
+            <w:proofErr w:type="spellEnd"/>
+            <w:r>
+              <w:t>.</w:t>
             </w:r>
           </w:p>
           <w:p>
@@ -5634,7 +6099,16 @@
               <w:spacing w:beforeLines="60" w:before="144" w:afterLines="60" w:after="144"/>
             </w:pPr>
             <w:r>
-              <w:t>Cierra el formulario.</w:t>
+              <w:lastRenderedPageBreak/>
+              <w:t xml:space="preserve">Cierra el </w:t>
+            </w:r>
+            <w:proofErr w:type="spellStart"/>
+            <w:r>
+              <w:t>formulario</w:t>
+            </w:r>
+            <w:proofErr w:type="spellEnd"/>
+            <w:r>
+              <w:t>.</w:t>
             </w:r>
           </w:p>
           <w:p>
@@ -5690,6 +6164,7 @@
               <w:pStyle w:val="TituloGrilla"/>
             </w:pPr>
             <w:r>
+              <w:lastRenderedPageBreak/>
               <w:t xml:space="preserve">curso alternativo </w:t>
             </w:r>
             <w:r>
@@ -5796,7 +6271,6 @@
               <w:rPr>
                 <w:b/>
               </w:rPr>
-              <w:lastRenderedPageBreak/>
               <w:t>Operador de Jurisdicción</w:t>
             </w:r>
             <w:r>
@@ -5836,41 +6310,60 @@
             <w:r>
               <w:t xml:space="preserve">: Pre-Aprobado, </w:t>
             </w:r>
+            <w:proofErr w:type="spellStart"/>
             <w:r>
               <w:t>D.</w:t>
             </w:r>
             <w:r>
-              <w:t>Completo, D.Incompleto.</w:t>
+              <w:t>Completo</w:t>
+            </w:r>
+            <w:proofErr w:type="spellEnd"/>
+            <w:r>
+              <w:t xml:space="preserve">, </w:t>
+            </w:r>
+            <w:proofErr w:type="spellStart"/>
+            <w:r>
+              <w:t>D.Incompleto</w:t>
+            </w:r>
+            <w:proofErr w:type="spellEnd"/>
+            <w:r>
+              <w:t>.</w:t>
             </w:r>
             <w:r>
               <w:t xml:space="preserve"> </w:t>
             </w:r>
-            <w:r>
-              <w:rPr>
-                <w:highlight w:val="yellow"/>
-              </w:rPr>
-              <w:t>D.Presentado,</w:t>
-            </w:r>
-            <w:r>
-              <w:t xml:space="preserve"> D.R</w:t>
-            </w:r>
-            <w:r>
-              <w:t xml:space="preserve">echazado, </w:t>
-            </w:r>
+            <w:proofErr w:type="spellStart"/>
+            <w:r>
+              <w:t>D.Presentado</w:t>
+            </w:r>
+            <w:proofErr w:type="spellEnd"/>
+            <w:r>
+              <w:t xml:space="preserve">, </w:t>
+            </w:r>
+            <w:proofErr w:type="spellStart"/>
+            <w:r>
+              <w:t>D.R</w:t>
+            </w:r>
+            <w:r>
+              <w:t>echazado</w:t>
+            </w:r>
+            <w:proofErr w:type="spellEnd"/>
+            <w:r>
+              <w:t xml:space="preserve">, </w:t>
+            </w:r>
+            <w:proofErr w:type="spellStart"/>
             <w:r>
               <w:t>D.</w:t>
             </w:r>
             <w:r>
-              <w:t>Modificable.</w:t>
-            </w:r>
-            <w:r>
-              <w:t xml:space="preserve"> </w:t>
-            </w:r>
-            <w:r>
-              <w:rPr>
-                <w:highlight w:val="yellow"/>
-              </w:rPr>
-              <w:t>En otros estados, no visualiza la solapa.</w:t>
+              <w:t>Modificable</w:t>
+            </w:r>
+            <w:proofErr w:type="spellEnd"/>
+            <w:r>
+              <w:t>.</w:t>
+            </w:r>
+            <w:r>
+              <w:t xml:space="preserve"> En otros estados, no visualiza la solapa.</w:t>
             </w:r>
           </w:p>
           <w:p>
@@ -5912,32 +6405,66 @@
               <w:t>-</w:t>
             </w:r>
             <w:r>
-              <w:t>Aprobado, D.</w:t>
-            </w:r>
-            <w:r>
-              <w:t>Completo, D.</w:t>
-            </w:r>
-            <w:r>
-              <w:t>Incompleto, D.</w:t>
-            </w:r>
-            <w:r>
-              <w:t xml:space="preserve">Presentado, </w:t>
-            </w:r>
+              <w:t xml:space="preserve">Aprobado, </w:t>
+            </w:r>
+            <w:proofErr w:type="spellStart"/>
+            <w:r>
+              <w:t>D.</w:t>
+            </w:r>
+            <w:r>
+              <w:t>Completo</w:t>
+            </w:r>
+            <w:proofErr w:type="spellEnd"/>
+            <w:r>
+              <w:t xml:space="preserve">, </w:t>
+            </w:r>
+            <w:proofErr w:type="spellStart"/>
+            <w:r>
+              <w:t>D.</w:t>
+            </w:r>
+            <w:r>
+              <w:t>Incompleto</w:t>
+            </w:r>
+            <w:proofErr w:type="spellEnd"/>
+            <w:r>
+              <w:t xml:space="preserve">, </w:t>
+            </w:r>
+            <w:proofErr w:type="spellStart"/>
+            <w:r>
+              <w:t>D.</w:t>
+            </w:r>
+            <w:r>
+              <w:t>Presentado</w:t>
+            </w:r>
+            <w:proofErr w:type="spellEnd"/>
+            <w:r>
+              <w:t xml:space="preserve">, </w:t>
+            </w:r>
+            <w:proofErr w:type="spellStart"/>
             <w:r>
               <w:t>D.R</w:t>
             </w:r>
             <w:r>
-              <w:t xml:space="preserve">echazado, </w:t>
+              <w:t>echazado</w:t>
+            </w:r>
+            <w:proofErr w:type="spellEnd"/>
+            <w:r>
+              <w:t xml:space="preserve">, </w:t>
             </w:r>
             <w:r>
               <w:t>Aprobado</w:t>
             </w:r>
             <w:r>
-              <w:t>, D.</w:t>
+              <w:t xml:space="preserve">, </w:t>
+            </w:r>
+            <w:proofErr w:type="spellStart"/>
+            <w:r>
+              <w:t>D.</w:t>
             </w:r>
             <w:r>
               <w:t>Modificable</w:t>
             </w:r>
+            <w:proofErr w:type="spellEnd"/>
             <w:r>
               <w:t>.</w:t>
             </w:r>
@@ -5955,65 +6482,44 @@
             <w:r>
               <w:t xml:space="preserve">: </w:t>
             </w:r>
-            <w:r>
-              <w:rPr>
-                <w:strike/>
-                <w:color w:val="FF0000"/>
-              </w:rPr>
-              <w:t>Pre</w:t>
-            </w:r>
-            <w:r>
-              <w:rPr>
-                <w:strike/>
-                <w:color w:val="FF0000"/>
-              </w:rPr>
-              <w:t>-</w:t>
-            </w:r>
-            <w:r>
-              <w:rPr>
-                <w:strike/>
-                <w:color w:val="FF0000"/>
-              </w:rPr>
-              <w:t>Aprobado, D. Completo, D. Incompleto,</w:t>
-            </w:r>
-            <w:r>
-              <w:rPr>
-                <w:color w:val="FF0000"/>
-              </w:rPr>
-              <w:t xml:space="preserve"> </w:t>
-            </w:r>
+            <w:proofErr w:type="spellStart"/>
             <w:r>
               <w:t>D.</w:t>
             </w:r>
             <w:r>
-              <w:t>Presentado, Aprobado</w:t>
+              <w:t>Presentado</w:t>
+            </w:r>
+            <w:proofErr w:type="spellEnd"/>
+            <w:r>
+              <w:t>, Aprobado</w:t>
             </w:r>
             <w:r>
               <w:t xml:space="preserve">, </w:t>
             </w:r>
+            <w:proofErr w:type="spellStart"/>
             <w:r>
               <w:t>D.</w:t>
             </w:r>
             <w:r>
-              <w:t xml:space="preserve">Rechazado, </w:t>
-            </w:r>
+              <w:t>Rechazado</w:t>
+            </w:r>
+            <w:proofErr w:type="spellEnd"/>
+            <w:r>
+              <w:t xml:space="preserve">, </w:t>
+            </w:r>
+            <w:proofErr w:type="spellStart"/>
             <w:r>
               <w:t>D.</w:t>
             </w:r>
             <w:r>
               <w:t>Modificable</w:t>
             </w:r>
+            <w:proofErr w:type="spellEnd"/>
             <w:r>
               <w:t>.</w:t>
             </w:r>
             <w:r>
-              <w:t xml:space="preserve"> </w:t>
-            </w:r>
-            <w:r>
-              <w:rPr>
-                <w:highlight w:val="yellow"/>
-              </w:rPr>
-              <w:t>En otros estados, no visualiza la solapa.</w:t>
+              <w:t xml:space="preserve"> En otros estados, no visualiza la solapa.</w:t>
             </w:r>
           </w:p>
           <w:p>
@@ -6033,10 +6539,7 @@
               <w:t xml:space="preserve">(Información inicial y Detalle) </w:t>
             </w:r>
             <w:r>
-              <w:t>en modo vista o modificable dependiendo de si el usuario tiene permiso de modificación</w:t>
-            </w:r>
-            <w:r>
-              <w:t xml:space="preserve"> </w:t>
+              <w:t xml:space="preserve">en modo vista o modificable dependiendo de si el usuario tiene permiso de modificación </w:t>
             </w:r>
             <w:r>
               <w:t>con los campos definidos en el caso de uso PRO02_IngresandoProyecto con las siguientes diferencias:</w:t>
@@ -6129,47 +6632,54 @@
             <w:r>
               <w:t xml:space="preserve"> </w:t>
             </w:r>
-            <w:r>
-              <w:rPr>
-                <w:highlight w:val="yellow"/>
-              </w:rPr>
-              <w:t>D.Completo, D.</w:t>
-            </w:r>
-            <w:r>
-              <w:rPr>
-                <w:highlight w:val="yellow"/>
-              </w:rPr>
-              <w:t>I</w:t>
-            </w:r>
-            <w:r>
-              <w:rPr>
-                <w:highlight w:val="yellow"/>
-              </w:rPr>
-              <w:t xml:space="preserve">ncompleto, </w:t>
-            </w:r>
-            <w:r>
-              <w:rPr>
-                <w:highlight w:val="yellow"/>
-              </w:rPr>
-              <w:t xml:space="preserve"> D.Presentado, D.</w:t>
-            </w:r>
-            <w:bookmarkStart w:id="6" w:name="_GoBack"/>
-            <w:bookmarkEnd w:id="6"/>
-            <w:r>
-              <w:rPr>
-                <w:highlight w:val="yellow"/>
-              </w:rPr>
-              <w:t>Rechazado, D.Modificable,</w:t>
+            <w:proofErr w:type="spellStart"/>
+            <w:r>
+              <w:t>D.Completo</w:t>
+            </w:r>
+            <w:proofErr w:type="spellEnd"/>
+            <w:r>
+              <w:t xml:space="preserve">, </w:t>
+            </w:r>
+            <w:proofErr w:type="spellStart"/>
+            <w:r>
+              <w:t>D.</w:t>
+            </w:r>
+            <w:r>
+              <w:t>Incompleto</w:t>
+            </w:r>
+            <w:proofErr w:type="spellEnd"/>
+            <w:r>
+              <w:t xml:space="preserve">, </w:t>
             </w:r>
             <w:r>
               <w:t xml:space="preserve"> </w:t>
             </w:r>
-            <w:r>
-              <w:rPr>
-                <w:strike/>
-                <w:color w:val="FF0000"/>
-              </w:rPr>
-              <w:t>Pre-Aprobado Completo</w:t>
+            <w:proofErr w:type="spellStart"/>
+            <w:r>
+              <w:t>D.Presentado</w:t>
+            </w:r>
+            <w:proofErr w:type="spellEnd"/>
+            <w:r>
+              <w:t xml:space="preserve">, </w:t>
+            </w:r>
+            <w:proofErr w:type="spellStart"/>
+            <w:r>
+              <w:t>D.</w:t>
+            </w:r>
+            <w:r>
+              <w:t>Rechazado</w:t>
+            </w:r>
+            <w:proofErr w:type="spellEnd"/>
+            <w:r>
+              <w:t xml:space="preserve">, </w:t>
+            </w:r>
+            <w:proofErr w:type="spellStart"/>
+            <w:r>
+              <w:t>D.Modificable</w:t>
+            </w:r>
+            <w:proofErr w:type="spellEnd"/>
+            <w:r>
+              <w:t>,</w:t>
             </w:r>
             <w:r>
               <w:t xml:space="preserve"> o Aprobado</w:t>
@@ -6296,6 +6806,7 @@
               <w:rPr>
                 <w:b/>
               </w:rPr>
+              <w:lastRenderedPageBreak/>
               <w:t>Cambiar estado</w:t>
             </w:r>
             <w:r>
@@ -6409,45 +6920,34 @@
               <w:ind w:left="648"/>
             </w:pPr>
             <w:r>
-              <w:lastRenderedPageBreak/>
               <w:t xml:space="preserve">Si el estado del proyecto no es </w:t>
             </w:r>
             <w:r>
-              <w:t>Pre-aprobado,</w:t>
-            </w:r>
-            <w:r>
-              <w:t xml:space="preserve"> </w:t>
-            </w:r>
-            <w:r>
-              <w:rPr>
-                <w:highlight w:val="yellow"/>
-              </w:rPr>
-              <w:t>D.Completo, D. I</w:t>
-            </w:r>
-            <w:r>
-              <w:rPr>
-                <w:highlight w:val="yellow"/>
-              </w:rPr>
-              <w:t xml:space="preserve">ncompleto, </w:t>
-            </w:r>
-            <w:r>
-              <w:rPr>
-                <w:highlight w:val="yellow"/>
-              </w:rPr>
-              <w:t xml:space="preserve"> D.Presentado, D. Rechazado, D.Modificable,</w:t>
-            </w:r>
-            <w:r>
-              <w:t xml:space="preserve"> </w:t>
-            </w:r>
-            <w:r>
-              <w:rPr>
-                <w:strike/>
-                <w:color w:val="FF0000"/>
-              </w:rPr>
-              <w:t>Pre-Aprobado Completo</w:t>
-            </w:r>
-            <w:r>
-              <w:t xml:space="preserve"> o Aprobado</w:t>
+              <w:t xml:space="preserve">Pre-aprobado, </w:t>
+            </w:r>
+            <w:proofErr w:type="spellStart"/>
+            <w:r>
+              <w:t>D.Completo</w:t>
+            </w:r>
+            <w:proofErr w:type="spellEnd"/>
+            <w:r>
+              <w:t xml:space="preserve">, D. Incompleto,  </w:t>
+            </w:r>
+            <w:proofErr w:type="spellStart"/>
+            <w:r>
+              <w:t>D.Presentado</w:t>
+            </w:r>
+            <w:proofErr w:type="spellEnd"/>
+            <w:r>
+              <w:t xml:space="preserve">, D. Rechazado, </w:t>
+            </w:r>
+            <w:proofErr w:type="spellStart"/>
+            <w:r>
+              <w:t>D.Modificable</w:t>
+            </w:r>
+            <w:proofErr w:type="spellEnd"/>
+            <w:r>
+              <w:t>, o Aprobado</w:t>
             </w:r>
             <w:r>
               <w:t>, se borra el presupuesto aprobado.</w:t>
@@ -6880,6 +7380,7 @@
               </w:numPr>
             </w:pPr>
             <w:r>
+              <w:lastRenderedPageBreak/>
               <w:t>El actor completa el filtro de proyectos y selecciona la lupa.</w:t>
             </w:r>
           </w:p>
@@ -6973,7 +7474,6 @@
               <w:contextualSpacing w:val="0"/>
             </w:pPr>
             <w:r>
-              <w:lastRenderedPageBreak/>
               <w:t>Modifica el objetivo operativo del proyecto</w:t>
             </w:r>
             <w:r>
@@ -7035,7 +7535,6 @@
               <w:pStyle w:val="TituloGrilla"/>
             </w:pPr>
             <w:r>
-              <w:lastRenderedPageBreak/>
               <w:t>curso alternativo XIV – Eliminar proyectos</w:t>
             </w:r>
           </w:p>
@@ -7114,7 +7613,15 @@
               <w:spacing w:beforeLines="60" w:before="144" w:afterLines="60" w:after="144"/>
             </w:pPr>
             <w:r>
-              <w:t>Cierra el formulario.</w:t>
+              <w:t xml:space="preserve">Cierra el </w:t>
+            </w:r>
+            <w:proofErr w:type="spellStart"/>
+            <w:r>
+              <w:t>formulario</w:t>
+            </w:r>
+            <w:proofErr w:type="spellEnd"/>
+            <w:r>
+              <w:t>.</w:t>
             </w:r>
           </w:p>
           <w:p>
@@ -7187,11 +7694,140 @@
             <w:pPr>
               <w:numPr>
                 <w:ilvl w:val="0"/>
-                <w:numId w:val="42"/>
+                <w:numId w:val="47"/>
               </w:numPr>
             </w:pPr>
             <w:r>
               <w:t>El actor modifica el proyecto y selecciona la opción para guardar borrador.</w:t>
+            </w:r>
+          </w:p>
+          <w:p>
+            <w:pPr>
+              <w:numPr>
+                <w:ilvl w:val="0"/>
+                <w:numId w:val="47"/>
+              </w:numPr>
+            </w:pPr>
+            <w:r>
+              <w:t xml:space="preserve">El sistema realiza las validaciones del curso </w:t>
+            </w:r>
+            <w:r>
+              <w:t>alternativo VIII</w:t>
+            </w:r>
+            <w:r>
+              <w:t xml:space="preserve"> del caso de uso</w:t>
+            </w:r>
+            <w:r>
+              <w:t xml:space="preserve"> “PRO02_IngresandoProyecto”</w:t>
+            </w:r>
+            <w:r>
+              <w:t>, para guardar un</w:t>
+            </w:r>
+            <w:r>
+              <w:t xml:space="preserve"> </w:t>
+            </w:r>
+            <w:r>
+              <w:t>proyecto como borrador.</w:t>
+            </w:r>
+          </w:p>
+          <w:p>
+            <w:pPr>
+              <w:numPr>
+                <w:ilvl w:val="0"/>
+                <w:numId w:val="47"/>
+              </w:numPr>
+            </w:pPr>
+            <w:r>
+              <w:t>El sistema realiza las siguientes acciones:</w:t>
+            </w:r>
+          </w:p>
+          <w:p>
+            <w:pPr>
+              <w:pStyle w:val="ListBullet"/>
+              <w:spacing w:before="60" w:after="60"/>
+            </w:pPr>
+            <w:r>
+              <w:t>Registra los cambios.</w:t>
+            </w:r>
+          </w:p>
+          <w:p>
+            <w:pPr>
+              <w:pStyle w:val="ListBullet"/>
+              <w:spacing w:before="60" w:after="60"/>
+            </w:pPr>
+            <w:r>
+              <w:t>Cierra el formulario.</w:t>
+            </w:r>
+          </w:p>
+          <w:p>
+            <w:pPr>
+              <w:pStyle w:val="ListBullet"/>
+              <w:spacing w:before="60" w:after="60"/>
+            </w:pPr>
+            <w:r>
+              <w:t>Muestra un mensaje de éxito: “Los cambios se actualizaron con éxito”.</w:t>
+            </w:r>
+          </w:p>
+          <w:p>
+            <w:pPr>
+              <w:numPr>
+                <w:ilvl w:val="0"/>
+                <w:numId w:val="47"/>
+              </w:numPr>
+            </w:pPr>
+            <w:r>
+              <w:t>El flujo continúa en el curso normal del caso de uso.</w:t>
+            </w:r>
+          </w:p>
+        </w:tc>
+      </w:tr>
+      <w:tr>
+        <w:tc>
+          <w:tcPr>
+            <w:cnfStyle w:val="001000000000" w:firstRow="0" w:lastRow="0" w:firstColumn="1" w:lastColumn="0" w:oddVBand="0" w:evenVBand="0" w:oddHBand="0" w:evenHBand="0" w:firstRowFirstColumn="0" w:firstRowLastColumn="0" w:lastRowFirstColumn="0" w:lastRowLastColumn="0"/>
+            <w:tcW w:w="9351" w:type="dxa"/>
+            <w:gridSpan w:val="2"/>
+            <w:shd w:val="clear" w:color="auto" w:fill="F2F2F2" w:themeFill="background1" w:themeFillShade="F2"/>
+          </w:tcPr>
+          <w:p>
+            <w:pPr>
+              <w:pStyle w:val="TituloGrilla"/>
+              <w:rPr>
+                <w:highlight w:val="yellow"/>
+              </w:rPr>
+            </w:pPr>
+            <w:r>
+              <w:rPr>
+                <w:highlight w:val="yellow"/>
+              </w:rPr>
+              <w:t>curso alternativo XVI – Vista sólo proyectos</w:t>
+            </w:r>
+          </w:p>
+        </w:tc>
+      </w:tr>
+      <w:tr>
+        <w:tc>
+          <w:tcPr>
+            <w:cnfStyle w:val="001000000000" w:firstRow="0" w:lastRow="0" w:firstColumn="1" w:lastColumn="0" w:oddVBand="0" w:evenVBand="0" w:oddHBand="0" w:evenHBand="0" w:firstRowFirstColumn="0" w:firstRowLastColumn="0" w:lastRowFirstColumn="0" w:lastRowLastColumn="0"/>
+            <w:tcW w:w="9351" w:type="dxa"/>
+            <w:gridSpan w:val="2"/>
+            <w:shd w:val="clear" w:color="auto" w:fill="auto"/>
+          </w:tcPr>
+          <w:p>
+            <w:pPr>
+              <w:numPr>
+                <w:ilvl w:val="0"/>
+                <w:numId w:val="46"/>
+              </w:numPr>
+              <w:rPr>
+                <w:highlight w:val="yellow"/>
+              </w:rPr>
+            </w:pPr>
+            <w:r>
+              <w:rPr>
+                <w:highlight w:val="yellow"/>
+              </w:rPr>
+              <w:t>El actor selecciona la opción para ver lista de proyectos.</w:t>
             </w:r>
           </w:p>
           <w:p>
@@ -7200,76 +7836,17 @@
                 <w:ilvl w:val="0"/>
                 <w:numId w:val="42"/>
               </w:numPr>
-            </w:pPr>
-            <w:r>
-              <w:t xml:space="preserve">El sistema realiza las validaciones del curso </w:t>
-            </w:r>
-            <w:r>
-              <w:t>alternativo VIII</w:t>
-            </w:r>
-            <w:r>
-              <w:t xml:space="preserve"> del caso de uso</w:t>
-            </w:r>
-            <w:r>
-              <w:t xml:space="preserve"> “PRO02_IngresandoProyecto”</w:t>
-            </w:r>
-            <w:r>
-              <w:t>, para guardar un</w:t>
-            </w:r>
-            <w:r>
-              <w:t xml:space="preserve"> </w:t>
-            </w:r>
-            <w:r>
-              <w:t>proyecto como borrador.</w:t>
-            </w:r>
-          </w:p>
-          <w:p>
-            <w:pPr>
-              <w:numPr>
-                <w:ilvl w:val="0"/>
-                <w:numId w:val="18"/>
-              </w:numPr>
-            </w:pPr>
-            <w:r>
-              <w:t>El sistema realiza las siguientes acciones:</w:t>
-            </w:r>
-          </w:p>
-          <w:p>
-            <w:pPr>
-              <w:pStyle w:val="ListBullet"/>
-              <w:spacing w:before="60" w:after="60"/>
-            </w:pPr>
-            <w:r>
-              <w:t>Registra los cambios.</w:t>
-            </w:r>
-          </w:p>
-          <w:p>
-            <w:pPr>
-              <w:pStyle w:val="ListBullet"/>
-              <w:spacing w:before="60" w:after="60"/>
-            </w:pPr>
-            <w:r>
-              <w:t>Cierra el formulario.</w:t>
-            </w:r>
-          </w:p>
-          <w:p>
-            <w:pPr>
-              <w:pStyle w:val="ListBullet"/>
-              <w:spacing w:before="60" w:after="60"/>
-            </w:pPr>
-            <w:r>
-              <w:t>Muestra un mensaje de éxito: “Los cambios se actualizaron con éxito”.</w:t>
-            </w:r>
-          </w:p>
-          <w:p>
-            <w:pPr>
-              <w:numPr>
-                <w:ilvl w:val="0"/>
-                <w:numId w:val="18"/>
-              </w:numPr>
-            </w:pPr>
-            <w:r>
-              <w:t>El flujo continúa en el curso normal del caso de uso.</w:t>
+              <w:rPr>
+                <w:b/>
+                <w:caps/>
+                <w:highlight w:val="yellow"/>
+              </w:rPr>
+            </w:pPr>
+            <w:r>
+              <w:rPr>
+                <w:highlight w:val="yellow"/>
+              </w:rPr>
+              <w:t xml:space="preserve">El sistema muestra un listado de proyectos sin modo árbol, sin que se visualicen los objetivos. </w:t>
             </w:r>
           </w:p>
         </w:tc>
@@ -7787,7 +8364,7 @@
                               <w:noProof/>
                               <w:color w:val="A6A6A6" w:themeColor="background1" w:themeShade="A6"/>
                             </w:rPr>
-                            <w:t>15</w:t>
+                            <w:t>2</w:t>
                           </w:r>
                           <w:r>
                             <w:rPr>
@@ -7858,7 +8435,7 @@
                         <w:noProof/>
                         <w:color w:val="A6A6A6" w:themeColor="background1" w:themeShade="A6"/>
                       </w:rPr>
-                      <w:t>15</w:t>
+                      <w:t>2</w:t>
                     </w:r>
                     <w:r>
                       <w:rPr>
@@ -8018,7 +8595,7 @@
 <w:numbering xmlns:wpc="http://schemas.microsoft.com/office/word/2010/wordprocessingCanvas" xmlns:mc="http://schemas.openxmlformats.org/markup-compatibility/2006" xmlns:o="urn:schemas-microsoft-com:office:office" xmlns:r="http://schemas.openxmlformats.org/officeDocument/2006/relationships" xmlns:m="http://schemas.openxmlformats.org/officeDocument/2006/math" xmlns:v="urn:schemas-microsoft-com:vml" xmlns:wp14="http://schemas.microsoft.com/office/word/2010/wordprocessingDrawing" xmlns:wp="http://schemas.openxmlformats.org/drawingml/2006/wordprocessingDrawing" xmlns:w10="urn:schemas-microsoft-com:office:word" xmlns:w="http://schemas.openxmlformats.org/wordprocessingml/2006/main" xmlns:w14="http://schemas.microsoft.com/office/word/2010/wordml" xmlns:w15="http://schemas.microsoft.com/office/word/2012/wordml" xmlns:wpg="http://schemas.microsoft.com/office/word/2010/wordprocessingGroup" xmlns:wpi="http://schemas.microsoft.com/office/word/2010/wordprocessingInk" xmlns:wne="http://schemas.microsoft.com/office/word/2006/wordml" xmlns:wps="http://schemas.microsoft.com/office/word/2010/wordprocessingShape" mc:Ignorable="w14 w15 wp14">
   <w:numPicBullet w:numPicBulletId="0">
     <w:pict>
-      <v:shapetype w14:anchorId="10433771" id="_x0000_t75" coordsize="21600,21600" o:spt="75" o:preferrelative="t" path="m@4@5l@4@11@9@11@9@5xe" filled="f" stroked="f">
+      <v:shapetype w14:anchorId="23264CD0" id="_x0000_t75" coordsize="21600,21600" o:spt="75" o:preferrelative="t" path="m@4@5l@4@11@9@11@9@5xe" filled="f" stroked="f">
         <v:stroke joinstyle="miter"/>
         <v:formulas>
           <v:f eqn="if lineDrawn pixelLineWidth 0"/>
@@ -8037,7 +8614,7 @@
         <v:path o:extrusionok="f" gradientshapeok="t" o:connecttype="rect"/>
         <o:lock v:ext="edit" aspectratio="t"/>
       </v:shapetype>
-      <v:shape id="_x0000_i1158" type="#_x0000_t75" style="width:22.5pt;height:33.75pt" o:bullet="t">
+      <v:shape id="_x0000_i1026" type="#_x0000_t75" style="width:22.5pt;height:33.75pt" o:bullet="t">
         <v:imagedata r:id="rId1" o:title="arrow"/>
       </v:shape>
     </w:pict>
@@ -12701,7 +13278,6 @@
   <w:num w:numId="42">
     <w:abstractNumId w:val="12"/>
     <w:lvlOverride w:ilvl="0">
-      <w:startOverride w:val="1"/>
       <w:lvl w:ilvl="0">
         <w:start w:val="1"/>
         <w:numFmt w:val="decimal"/>
@@ -12717,7 +13293,6 @@
       </w:lvl>
     </w:lvlOverride>
     <w:lvlOverride w:ilvl="1">
-      <w:startOverride w:val="1"/>
       <w:lvl w:ilvl="1">
         <w:start w:val="1"/>
         <w:numFmt w:val="bullet"/>
@@ -12734,7 +13309,6 @@
       </w:lvl>
     </w:lvlOverride>
     <w:lvlOverride w:ilvl="2">
-      <w:startOverride w:val="1"/>
       <w:lvl w:ilvl="2">
         <w:start w:val="1"/>
         <w:numFmt w:val="lowerRoman"/>
@@ -12749,7 +13323,6 @@
       </w:lvl>
     </w:lvlOverride>
     <w:lvlOverride w:ilvl="3">
-      <w:startOverride w:val="1"/>
       <w:lvl w:ilvl="3">
         <w:start w:val="1"/>
         <w:numFmt w:val="decimal"/>
@@ -12764,7 +13337,6 @@
       </w:lvl>
     </w:lvlOverride>
     <w:lvlOverride w:ilvl="4">
-      <w:startOverride w:val="1"/>
       <w:lvl w:ilvl="4">
         <w:start w:val="1"/>
         <w:numFmt w:val="lowerLetter"/>
@@ -12779,7 +13351,6 @@
       </w:lvl>
     </w:lvlOverride>
     <w:lvlOverride w:ilvl="5">
-      <w:startOverride w:val="1"/>
       <w:lvl w:ilvl="5">
         <w:start w:val="1"/>
         <w:numFmt w:val="lowerRoman"/>
@@ -12794,7 +13365,6 @@
       </w:lvl>
     </w:lvlOverride>
     <w:lvlOverride w:ilvl="6">
-      <w:startOverride w:val="1"/>
       <w:lvl w:ilvl="6">
         <w:start w:val="1"/>
         <w:numFmt w:val="decimal"/>
@@ -12809,7 +13379,6 @@
       </w:lvl>
     </w:lvlOverride>
     <w:lvlOverride w:ilvl="7">
-      <w:startOverride w:val="1"/>
       <w:lvl w:ilvl="7">
         <w:start w:val="1"/>
         <w:numFmt w:val="lowerLetter"/>
@@ -12824,7 +13393,6 @@
       </w:lvl>
     </w:lvlOverride>
     <w:lvlOverride w:ilvl="8">
-      <w:startOverride w:val="1"/>
       <w:lvl w:ilvl="8">
         <w:start w:val="1"/>
         <w:numFmt w:val="lowerRoman"/>
@@ -12844,6 +13412,429 @@
   </w:num>
   <w:num w:numId="44">
     <w:abstractNumId w:val="2"/>
+  </w:num>
+  <w:num w:numId="45">
+    <w:abstractNumId w:val="12"/>
+    <w:lvlOverride w:ilvl="0">
+      <w:startOverride w:val="1"/>
+      <w:lvl w:ilvl="0">
+        <w:start w:val="1"/>
+        <w:numFmt w:val="decimal"/>
+        <w:lvlText w:val="%1."/>
+        <w:lvlJc w:val="left"/>
+        <w:pPr>
+          <w:ind w:left="288" w:hanging="216"/>
+        </w:pPr>
+        <w:rPr>
+          <w:rFonts w:hint="default"/>
+          <w:b w:val="0"/>
+        </w:rPr>
+      </w:lvl>
+    </w:lvlOverride>
+    <w:lvlOverride w:ilvl="1">
+      <w:startOverride w:val="1"/>
+      <w:lvl w:ilvl="1">
+        <w:start w:val="1"/>
+        <w:numFmt w:val="bullet"/>
+        <w:pStyle w:val="ListParagraph"/>
+        <w:lvlText w:val=""/>
+        <w:lvlJc w:val="left"/>
+        <w:pPr>
+          <w:ind w:left="648" w:hanging="144"/>
+        </w:pPr>
+        <w:rPr>
+          <w:rFonts w:ascii="Symbol" w:hAnsi="Symbol" w:hint="default"/>
+          <w:color w:val="auto"/>
+        </w:rPr>
+      </w:lvl>
+    </w:lvlOverride>
+    <w:lvlOverride w:ilvl="2">
+      <w:startOverride w:val="1"/>
+      <w:lvl w:ilvl="2">
+        <w:start w:val="1"/>
+        <w:numFmt w:val="lowerRoman"/>
+        <w:lvlText w:val="%3."/>
+        <w:lvlJc w:val="right"/>
+        <w:pPr>
+          <w:ind w:left="2160" w:hanging="180"/>
+        </w:pPr>
+        <w:rPr>
+          <w:rFonts w:hint="default"/>
+        </w:rPr>
+      </w:lvl>
+    </w:lvlOverride>
+    <w:lvlOverride w:ilvl="3">
+      <w:startOverride w:val="1"/>
+      <w:lvl w:ilvl="3">
+        <w:start w:val="1"/>
+        <w:numFmt w:val="decimal"/>
+        <w:lvlText w:val="%4."/>
+        <w:lvlJc w:val="left"/>
+        <w:pPr>
+          <w:ind w:left="2880" w:hanging="360"/>
+        </w:pPr>
+        <w:rPr>
+          <w:rFonts w:hint="default"/>
+        </w:rPr>
+      </w:lvl>
+    </w:lvlOverride>
+    <w:lvlOverride w:ilvl="4">
+      <w:startOverride w:val="1"/>
+      <w:lvl w:ilvl="4">
+        <w:start w:val="1"/>
+        <w:numFmt w:val="lowerLetter"/>
+        <w:lvlText w:val="%5."/>
+        <w:lvlJc w:val="left"/>
+        <w:pPr>
+          <w:ind w:left="3600" w:hanging="360"/>
+        </w:pPr>
+        <w:rPr>
+          <w:rFonts w:hint="default"/>
+        </w:rPr>
+      </w:lvl>
+    </w:lvlOverride>
+    <w:lvlOverride w:ilvl="5">
+      <w:startOverride w:val="1"/>
+      <w:lvl w:ilvl="5">
+        <w:start w:val="1"/>
+        <w:numFmt w:val="lowerRoman"/>
+        <w:lvlText w:val="%6."/>
+        <w:lvlJc w:val="right"/>
+        <w:pPr>
+          <w:ind w:left="4320" w:hanging="180"/>
+        </w:pPr>
+        <w:rPr>
+          <w:rFonts w:hint="default"/>
+        </w:rPr>
+      </w:lvl>
+    </w:lvlOverride>
+    <w:lvlOverride w:ilvl="6">
+      <w:startOverride w:val="1"/>
+      <w:lvl w:ilvl="6">
+        <w:start w:val="1"/>
+        <w:numFmt w:val="decimal"/>
+        <w:lvlText w:val="%7."/>
+        <w:lvlJc w:val="left"/>
+        <w:pPr>
+          <w:ind w:left="5040" w:hanging="360"/>
+        </w:pPr>
+        <w:rPr>
+          <w:rFonts w:hint="default"/>
+        </w:rPr>
+      </w:lvl>
+    </w:lvlOverride>
+    <w:lvlOverride w:ilvl="7">
+      <w:startOverride w:val="1"/>
+      <w:lvl w:ilvl="7">
+        <w:start w:val="1"/>
+        <w:numFmt w:val="lowerLetter"/>
+        <w:lvlText w:val="%8."/>
+        <w:lvlJc w:val="left"/>
+        <w:pPr>
+          <w:ind w:left="5760" w:hanging="360"/>
+        </w:pPr>
+        <w:rPr>
+          <w:rFonts w:hint="default"/>
+        </w:rPr>
+      </w:lvl>
+    </w:lvlOverride>
+    <w:lvlOverride w:ilvl="8">
+      <w:startOverride w:val="1"/>
+      <w:lvl w:ilvl="8">
+        <w:start w:val="1"/>
+        <w:numFmt w:val="lowerRoman"/>
+        <w:lvlText w:val="%9."/>
+        <w:lvlJc w:val="right"/>
+        <w:pPr>
+          <w:ind w:left="6480" w:hanging="180"/>
+        </w:pPr>
+        <w:rPr>
+          <w:rFonts w:hint="default"/>
+        </w:rPr>
+      </w:lvl>
+    </w:lvlOverride>
+  </w:num>
+  <w:num w:numId="46">
+    <w:abstractNumId w:val="12"/>
+    <w:lvlOverride w:ilvl="0">
+      <w:startOverride w:val="1"/>
+      <w:lvl w:ilvl="0">
+        <w:start w:val="1"/>
+        <w:numFmt w:val="decimal"/>
+        <w:lvlText w:val="%1."/>
+        <w:lvlJc w:val="left"/>
+        <w:pPr>
+          <w:ind w:left="288" w:hanging="216"/>
+        </w:pPr>
+        <w:rPr>
+          <w:rFonts w:hint="default"/>
+          <w:b w:val="0"/>
+        </w:rPr>
+      </w:lvl>
+    </w:lvlOverride>
+    <w:lvlOverride w:ilvl="1">
+      <w:startOverride w:val="1"/>
+      <w:lvl w:ilvl="1">
+        <w:start w:val="1"/>
+        <w:numFmt w:val="bullet"/>
+        <w:pStyle w:val="ListParagraph"/>
+        <w:lvlText w:val=""/>
+        <w:lvlJc w:val="left"/>
+        <w:pPr>
+          <w:ind w:left="648" w:hanging="144"/>
+        </w:pPr>
+        <w:rPr>
+          <w:rFonts w:ascii="Symbol" w:hAnsi="Symbol" w:hint="default"/>
+          <w:color w:val="auto"/>
+        </w:rPr>
+      </w:lvl>
+    </w:lvlOverride>
+    <w:lvlOverride w:ilvl="2">
+      <w:startOverride w:val="1"/>
+      <w:lvl w:ilvl="2">
+        <w:start w:val="1"/>
+        <w:numFmt w:val="lowerRoman"/>
+        <w:lvlText w:val="%3."/>
+        <w:lvlJc w:val="right"/>
+        <w:pPr>
+          <w:ind w:left="2160" w:hanging="180"/>
+        </w:pPr>
+        <w:rPr>
+          <w:rFonts w:hint="default"/>
+        </w:rPr>
+      </w:lvl>
+    </w:lvlOverride>
+    <w:lvlOverride w:ilvl="3">
+      <w:startOverride w:val="1"/>
+      <w:lvl w:ilvl="3">
+        <w:start w:val="1"/>
+        <w:numFmt w:val="decimal"/>
+        <w:lvlText w:val="%4."/>
+        <w:lvlJc w:val="left"/>
+        <w:pPr>
+          <w:ind w:left="2880" w:hanging="360"/>
+        </w:pPr>
+        <w:rPr>
+          <w:rFonts w:hint="default"/>
+        </w:rPr>
+      </w:lvl>
+    </w:lvlOverride>
+    <w:lvlOverride w:ilvl="4">
+      <w:startOverride w:val="1"/>
+      <w:lvl w:ilvl="4">
+        <w:start w:val="1"/>
+        <w:numFmt w:val="lowerLetter"/>
+        <w:lvlText w:val="%5."/>
+        <w:lvlJc w:val="left"/>
+        <w:pPr>
+          <w:ind w:left="3600" w:hanging="360"/>
+        </w:pPr>
+        <w:rPr>
+          <w:rFonts w:hint="default"/>
+        </w:rPr>
+      </w:lvl>
+    </w:lvlOverride>
+    <w:lvlOverride w:ilvl="5">
+      <w:startOverride w:val="1"/>
+      <w:lvl w:ilvl="5">
+        <w:start w:val="1"/>
+        <w:numFmt w:val="lowerRoman"/>
+        <w:lvlText w:val="%6."/>
+        <w:lvlJc w:val="right"/>
+        <w:pPr>
+          <w:ind w:left="4320" w:hanging="180"/>
+        </w:pPr>
+        <w:rPr>
+          <w:rFonts w:hint="default"/>
+        </w:rPr>
+      </w:lvl>
+    </w:lvlOverride>
+    <w:lvlOverride w:ilvl="6">
+      <w:startOverride w:val="1"/>
+      <w:lvl w:ilvl="6">
+        <w:start w:val="1"/>
+        <w:numFmt w:val="decimal"/>
+        <w:lvlText w:val="%7."/>
+        <w:lvlJc w:val="left"/>
+        <w:pPr>
+          <w:ind w:left="5040" w:hanging="360"/>
+        </w:pPr>
+        <w:rPr>
+          <w:rFonts w:hint="default"/>
+        </w:rPr>
+      </w:lvl>
+    </w:lvlOverride>
+    <w:lvlOverride w:ilvl="7">
+      <w:startOverride w:val="1"/>
+      <w:lvl w:ilvl="7">
+        <w:start w:val="1"/>
+        <w:numFmt w:val="lowerLetter"/>
+        <w:lvlText w:val="%8."/>
+        <w:lvlJc w:val="left"/>
+        <w:pPr>
+          <w:ind w:left="5760" w:hanging="360"/>
+        </w:pPr>
+        <w:rPr>
+          <w:rFonts w:hint="default"/>
+        </w:rPr>
+      </w:lvl>
+    </w:lvlOverride>
+    <w:lvlOverride w:ilvl="8">
+      <w:startOverride w:val="1"/>
+      <w:lvl w:ilvl="8">
+        <w:start w:val="1"/>
+        <w:numFmt w:val="lowerRoman"/>
+        <w:lvlText w:val="%9."/>
+        <w:lvlJc w:val="right"/>
+        <w:pPr>
+          <w:ind w:left="6480" w:hanging="180"/>
+        </w:pPr>
+        <w:rPr>
+          <w:rFonts w:hint="default"/>
+        </w:rPr>
+      </w:lvl>
+    </w:lvlOverride>
+  </w:num>
+  <w:num w:numId="47">
+    <w:abstractNumId w:val="12"/>
+    <w:lvlOverride w:ilvl="0">
+      <w:startOverride w:val="1"/>
+      <w:lvl w:ilvl="0">
+        <w:start w:val="1"/>
+        <w:numFmt w:val="decimal"/>
+        <w:lvlText w:val="%1."/>
+        <w:lvlJc w:val="left"/>
+        <w:pPr>
+          <w:ind w:left="288" w:hanging="216"/>
+        </w:pPr>
+        <w:rPr>
+          <w:rFonts w:hint="default"/>
+          <w:b w:val="0"/>
+        </w:rPr>
+      </w:lvl>
+    </w:lvlOverride>
+    <w:lvlOverride w:ilvl="1">
+      <w:startOverride w:val="1"/>
+      <w:lvl w:ilvl="1">
+        <w:start w:val="1"/>
+        <w:numFmt w:val="bullet"/>
+        <w:pStyle w:val="ListParagraph"/>
+        <w:lvlText w:val=""/>
+        <w:lvlJc w:val="left"/>
+        <w:pPr>
+          <w:ind w:left="648" w:hanging="144"/>
+        </w:pPr>
+        <w:rPr>
+          <w:rFonts w:ascii="Symbol" w:hAnsi="Symbol" w:hint="default"/>
+          <w:color w:val="auto"/>
+        </w:rPr>
+      </w:lvl>
+    </w:lvlOverride>
+    <w:lvlOverride w:ilvl="2">
+      <w:startOverride w:val="1"/>
+      <w:lvl w:ilvl="2">
+        <w:start w:val="1"/>
+        <w:numFmt w:val="lowerRoman"/>
+        <w:lvlText w:val="%3."/>
+        <w:lvlJc w:val="right"/>
+        <w:pPr>
+          <w:ind w:left="2160" w:hanging="180"/>
+        </w:pPr>
+        <w:rPr>
+          <w:rFonts w:hint="default"/>
+        </w:rPr>
+      </w:lvl>
+    </w:lvlOverride>
+    <w:lvlOverride w:ilvl="3">
+      <w:startOverride w:val="1"/>
+      <w:lvl w:ilvl="3">
+        <w:start w:val="1"/>
+        <w:numFmt w:val="decimal"/>
+        <w:lvlText w:val="%4."/>
+        <w:lvlJc w:val="left"/>
+        <w:pPr>
+          <w:ind w:left="2880" w:hanging="360"/>
+        </w:pPr>
+        <w:rPr>
+          <w:rFonts w:hint="default"/>
+        </w:rPr>
+      </w:lvl>
+    </w:lvlOverride>
+    <w:lvlOverride w:ilvl="4">
+      <w:startOverride w:val="1"/>
+      <w:lvl w:ilvl="4">
+        <w:start w:val="1"/>
+        <w:numFmt w:val="lowerLetter"/>
+        <w:lvlText w:val="%5."/>
+        <w:lvlJc w:val="left"/>
+        <w:pPr>
+          <w:ind w:left="3600" w:hanging="360"/>
+        </w:pPr>
+        <w:rPr>
+          <w:rFonts w:hint="default"/>
+        </w:rPr>
+      </w:lvl>
+    </w:lvlOverride>
+    <w:lvlOverride w:ilvl="5">
+      <w:startOverride w:val="1"/>
+      <w:lvl w:ilvl="5">
+        <w:start w:val="1"/>
+        <w:numFmt w:val="lowerRoman"/>
+        <w:lvlText w:val="%6."/>
+        <w:lvlJc w:val="right"/>
+        <w:pPr>
+          <w:ind w:left="4320" w:hanging="180"/>
+        </w:pPr>
+        <w:rPr>
+          <w:rFonts w:hint="default"/>
+        </w:rPr>
+      </w:lvl>
+    </w:lvlOverride>
+    <w:lvlOverride w:ilvl="6">
+      <w:startOverride w:val="1"/>
+      <w:lvl w:ilvl="6">
+        <w:start w:val="1"/>
+        <w:numFmt w:val="decimal"/>
+        <w:lvlText w:val="%7."/>
+        <w:lvlJc w:val="left"/>
+        <w:pPr>
+          <w:ind w:left="5040" w:hanging="360"/>
+        </w:pPr>
+        <w:rPr>
+          <w:rFonts w:hint="default"/>
+        </w:rPr>
+      </w:lvl>
+    </w:lvlOverride>
+    <w:lvlOverride w:ilvl="7">
+      <w:startOverride w:val="1"/>
+      <w:lvl w:ilvl="7">
+        <w:start w:val="1"/>
+        <w:numFmt w:val="lowerLetter"/>
+        <w:lvlText w:val="%8."/>
+        <w:lvlJc w:val="left"/>
+        <w:pPr>
+          <w:ind w:left="5760" w:hanging="360"/>
+        </w:pPr>
+        <w:rPr>
+          <w:rFonts w:hint="default"/>
+        </w:rPr>
+      </w:lvl>
+    </w:lvlOverride>
+    <w:lvlOverride w:ilvl="8">
+      <w:startOverride w:val="1"/>
+      <w:lvl w:ilvl="8">
+        <w:start w:val="1"/>
+        <w:numFmt w:val="lowerRoman"/>
+        <w:lvlText w:val="%9."/>
+        <w:lvlJc w:val="right"/>
+        <w:pPr>
+          <w:ind w:left="6480" w:hanging="180"/>
+        </w:pPr>
+        <w:rPr>
+          <w:rFonts w:hint="default"/>
+        </w:rPr>
+      </w:lvl>
+    </w:lvlOverride>
   </w:num>
   <w:numIdMacAtCleanup w:val="29"/>
 </w:numbering>
@@ -13438,7 +14429,6 @@
   <w:style w:type="character" w:default="1" w:styleId="DefaultParagraphFont">
     <w:name w:val="Default Paragraph Font"/>
     <w:uiPriority w:val="1"/>
-    <w:semiHidden/>
     <w:unhideWhenUsed/>
   </w:style>
   <w:style w:type="table" w:default="1" w:styleId="TableNormal">
@@ -18447,13 +19437,13 @@
 <file path=customXml/itemProps3.xml><?xml version="1.0" encoding="utf-8"?>
 <ds:datastoreItem xmlns:ds="http://schemas.openxmlformats.org/officeDocument/2006/customXml" ds:itemID="{D3EB8B61-FCA9-4A30-AC5F-9FB45C1C4466}">
   <ds:schemaRefs>
-    <ds:schemaRef ds:uri="http://schemas.microsoft.com/office/2006/documentManagement/types"/>
-    <ds:schemaRef ds:uri="http://schemas.microsoft.com/office/infopath/2007/PartnerControls"/>
     <ds:schemaRef ds:uri="http://purl.org/dc/elements/1.1/"/>
-    <ds:schemaRef ds:uri="http://schemas.microsoft.com/office/2006/metadata/properties"/>
-    <ds:schemaRef ds:uri="http://purl.org/dc/terms/"/>
     <ds:schemaRef ds:uri="http://schemas.openxmlformats.org/package/2006/metadata/core-properties"/>
     <ds:schemaRef ds:uri="http://www.w3.org/XML/1998/namespace"/>
+    <ds:schemaRef ds:uri="http://purl.org/dc/terms/"/>
+    <ds:schemaRef ds:uri="http://schemas.microsoft.com/office/2006/documentManagement/types"/>
+    <ds:schemaRef ds:uri="http://schemas.microsoft.com/office/2006/metadata/properties"/>
+    <ds:schemaRef ds:uri="http://schemas.microsoft.com/office/infopath/2007/PartnerControls"/>
     <ds:schemaRef ds:uri="http://purl.org/dc/dcmitype/"/>
   </ds:schemaRefs>
 </ds:datastoreItem>
@@ -18476,7 +19466,7 @@
 </file>
 
 <file path=customXml/itemProps5.xml><?xml version="1.0" encoding="utf-8"?>
-<ds:datastoreItem xmlns:ds="http://schemas.openxmlformats.org/officeDocument/2006/customXml" ds:itemID="{137CC264-394C-4B02-AB2C-CC64AA21C708}">
+<ds:datastoreItem xmlns:ds="http://schemas.openxmlformats.org/officeDocument/2006/customXml" ds:itemID="{2165E5FF-C008-47DB-9E28-C42CFC5804F3}">
   <ds:schemaRefs>
     <ds:schemaRef ds:uri="http://schemas.openxmlformats.org/officeDocument/2006/bibliography"/>
   </ds:schemaRefs>

</xml_diff>